<commit_message>
- actualision of documentation and API
</commit_message>
<xml_diff>
--- a/dokumentace.docx
+++ b/dokumentace.docx
@@ -2,8 +2,6 @@
 <file path=word/document.xml><?xml version="1.0" encoding="utf-8"?>
 <w:document xmlns:wpc="http://schemas.microsoft.com/office/word/2010/wordprocessingCanvas" xmlns:mc="http://schemas.openxmlformats.org/markup-compatibility/2006" xmlns:o="urn:schemas-microsoft-com:office:office" xmlns:r="http://schemas.openxmlformats.org/officeDocument/2006/relationships" xmlns:m="http://schemas.openxmlformats.org/officeDocument/2006/math" xmlns:v="urn:schemas-microsoft-com:vml" xmlns:wp14="http://schemas.microsoft.com/office/word/2010/wordprocessingDrawing" xmlns:wp="http://schemas.openxmlformats.org/drawingml/2006/wordprocessingDrawing" xmlns:w10="urn:schemas-microsoft-com:office:word" xmlns:w="http://schemas.openxmlformats.org/wordprocessingml/2006/main" xmlns:w14="http://schemas.microsoft.com/office/word/2010/wordml" xmlns:wpg="http://schemas.microsoft.com/office/word/2010/wordprocessingGroup" xmlns:wpi="http://schemas.microsoft.com/office/word/2010/wordprocessingInk" xmlns:wne="http://schemas.microsoft.com/office/word/2006/wordml" xmlns:wps="http://schemas.microsoft.com/office/word/2010/wordprocessingShape" mc:Ignorable="w14 wp14">
   <w:body>
-    <w:bookmarkStart w:id="0" w:name="_GoBack" w:displacedByCustomXml="next"/>
-    <w:bookmarkEnd w:id="0" w:displacedByCustomXml="next"/>
     <w:sdt>
       <w:sdtPr>
         <w:rPr>
@@ -77,6 +75,12 @@
                         <w:rFonts w:asciiTheme="majorHAnsi" w:eastAsiaTheme="majorEastAsia" w:hAnsiTheme="majorHAnsi" w:cstheme="majorBidi"/>
                       </w:rPr>
                       <w:t>Semestrální práce KIV-UPS</w:t>
+                    </w:r>
+                    <w:r>
+                      <w:rPr>
+                        <w:rFonts w:asciiTheme="majorHAnsi" w:eastAsiaTheme="majorEastAsia" w:hAnsiTheme="majorHAnsi" w:cstheme="majorBidi"/>
+                      </w:rPr>
+                      <w:t xml:space="preserve"> a KIV-NET</w:t>
                     </w:r>
                   </w:p>
                 </w:tc>
@@ -147,9 +151,6 @@
                 </w:rPr>
                 <w:alias w:val="Podtitul"/>
                 <w:id w:val="13406923"/>
-                <w:placeholder>
-                  <w:docPart w:val="297D18B4B77544318758A40B2E9E8D20"/>
-                </w:placeholder>
                 <w:dataBinding w:prefixMappings="xmlns:ns0='http://schemas.openxmlformats.org/package/2006/metadata/core-properties' xmlns:ns1='http://purl.org/dc/elements/1.1/'" w:xpath="/ns0:coreProperties[1]/ns1:subject[1]" w:storeItemID="{6C3C8BC8-F283-45AE-878A-BAB7291924A1}"/>
                 <w:text/>
               </w:sdtPr>
@@ -380,7 +381,9 @@
               <w:tab w:val="right" w:leader="dot" w:pos="9062"/>
             </w:tabs>
             <w:rPr>
+              <w:rFonts w:eastAsiaTheme="minorEastAsia"/>
               <w:noProof/>
+              <w:lang w:eastAsia="cs-CZ"/>
             </w:rPr>
           </w:pPr>
           <w:r>
@@ -392,7 +395,7 @@
           <w:r>
             <w:fldChar w:fldCharType="separate"/>
           </w:r>
-          <w:hyperlink w:anchor="_Toc328583807" w:history="1">
+          <w:hyperlink w:anchor="_Toc356196134" w:history="1">
             <w:r>
               <w:rPr>
                 <w:rStyle w:val="Hypertextovodkaz"/>
@@ -419,7 +422,7 @@
                 <w:noProof/>
                 <w:webHidden/>
               </w:rPr>
-              <w:instrText xml:space="preserve"> PAGEREF _Toc328583807 \h </w:instrText>
+              <w:instrText xml:space="preserve"> PAGEREF _Toc356196134 \h </w:instrText>
             </w:r>
             <w:r>
               <w:rPr>
@@ -457,10 +460,12 @@
               <w:tab w:val="right" w:leader="dot" w:pos="9062"/>
             </w:tabs>
             <w:rPr>
+              <w:rFonts w:eastAsiaTheme="minorEastAsia"/>
               <w:noProof/>
+              <w:lang w:eastAsia="cs-CZ"/>
             </w:rPr>
           </w:pPr>
-          <w:hyperlink w:anchor="_Toc328583808" w:history="1">
+          <w:hyperlink w:anchor="_Toc356196135" w:history="1">
             <w:r>
               <w:rPr>
                 <w:rStyle w:val="Hypertextovodkaz"/>
@@ -487,7 +492,7 @@
                 <w:noProof/>
                 <w:webHidden/>
               </w:rPr>
-              <w:instrText xml:space="preserve"> PAGEREF _Toc328583808 \h </w:instrText>
+              <w:instrText xml:space="preserve"> PAGEREF _Toc356196135 \h </w:instrText>
             </w:r>
             <w:r>
               <w:rPr>
@@ -525,10 +530,12 @@
               <w:tab w:val="right" w:leader="dot" w:pos="9062"/>
             </w:tabs>
             <w:rPr>
+              <w:rFonts w:eastAsiaTheme="minorEastAsia"/>
               <w:noProof/>
+              <w:lang w:eastAsia="cs-CZ"/>
             </w:rPr>
           </w:pPr>
-          <w:hyperlink w:anchor="_Toc328583809" w:history="1">
+          <w:hyperlink w:anchor="_Toc356196136" w:history="1">
             <w:r>
               <w:rPr>
                 <w:rStyle w:val="Hypertextovodkaz"/>
@@ -555,7 +562,7 @@
                 <w:noProof/>
                 <w:webHidden/>
               </w:rPr>
-              <w:instrText xml:space="preserve"> PAGEREF _Toc328583809 \h </w:instrText>
+              <w:instrText xml:space="preserve"> PAGEREF _Toc356196136 \h </w:instrText>
             </w:r>
             <w:r>
               <w:rPr>
@@ -593,10 +600,12 @@
               <w:tab w:val="right" w:leader="dot" w:pos="9062"/>
             </w:tabs>
             <w:rPr>
+              <w:rFonts w:eastAsiaTheme="minorEastAsia"/>
               <w:noProof/>
+              <w:lang w:eastAsia="cs-CZ"/>
             </w:rPr>
           </w:pPr>
-          <w:hyperlink w:anchor="_Toc328583810" w:history="1">
+          <w:hyperlink w:anchor="_Toc356196137" w:history="1">
             <w:r>
               <w:rPr>
                 <w:rStyle w:val="Hypertextovodkaz"/>
@@ -623,7 +632,7 @@
                 <w:noProof/>
                 <w:webHidden/>
               </w:rPr>
-              <w:instrText xml:space="preserve"> PAGEREF _Toc328583810 \h </w:instrText>
+              <w:instrText xml:space="preserve"> PAGEREF _Toc356196137 \h </w:instrText>
             </w:r>
             <w:r>
               <w:rPr>
@@ -661,10 +670,12 @@
               <w:tab w:val="right" w:leader="dot" w:pos="9062"/>
             </w:tabs>
             <w:rPr>
+              <w:rFonts w:eastAsiaTheme="minorEastAsia"/>
               <w:noProof/>
+              <w:lang w:eastAsia="cs-CZ"/>
             </w:rPr>
           </w:pPr>
-          <w:hyperlink w:anchor="_Toc328583811" w:history="1">
+          <w:hyperlink w:anchor="_Toc356196138" w:history="1">
             <w:r>
               <w:rPr>
                 <w:rStyle w:val="Hypertextovodkaz"/>
@@ -691,7 +702,7 @@
                 <w:noProof/>
                 <w:webHidden/>
               </w:rPr>
-              <w:instrText xml:space="preserve"> PAGEREF _Toc328583811 \h </w:instrText>
+              <w:instrText xml:space="preserve"> PAGEREF _Toc356196138 \h </w:instrText>
             </w:r>
             <w:r>
               <w:rPr>
@@ -729,16 +740,18 @@
               <w:tab w:val="right" w:leader="dot" w:pos="9062"/>
             </w:tabs>
             <w:rPr>
+              <w:rFonts w:eastAsiaTheme="minorEastAsia"/>
               <w:noProof/>
+              <w:lang w:eastAsia="cs-CZ"/>
             </w:rPr>
           </w:pPr>
-          <w:hyperlink w:anchor="_Toc328583812" w:history="1">
+          <w:hyperlink w:anchor="_Toc356196139" w:history="1">
             <w:r>
               <w:rPr>
                 <w:rStyle w:val="Hypertextovodkaz"/>
                 <w:noProof/>
               </w:rPr>
-              <w:t>ChatKlient</w:t>
+              <w:t>ChatServer</w:t>
             </w:r>
             <w:r>
               <w:rPr>
@@ -759,7 +772,7 @@
                 <w:noProof/>
                 <w:webHidden/>
               </w:rPr>
-              <w:instrText xml:space="preserve"> PAGEREF _Toc328583812 \h </w:instrText>
+              <w:instrText xml:space="preserve"> PAGEREF _Toc356196139 \h </w:instrText>
             </w:r>
             <w:r>
               <w:rPr>
@@ -797,16 +810,18 @@
               <w:tab w:val="right" w:leader="dot" w:pos="9062"/>
             </w:tabs>
             <w:rPr>
+              <w:rFonts w:eastAsiaTheme="minorEastAsia"/>
               <w:noProof/>
+              <w:lang w:eastAsia="cs-CZ"/>
             </w:rPr>
           </w:pPr>
-          <w:hyperlink w:anchor="_Toc328583813" w:history="1">
+          <w:hyperlink w:anchor="_Toc356196140" w:history="1">
             <w:r>
               <w:rPr>
                 <w:rStyle w:val="Hypertextovodkaz"/>
                 <w:noProof/>
               </w:rPr>
-              <w:t>ChatServer</w:t>
+              <w:t>ChatKlient</w:t>
             </w:r>
             <w:r>
               <w:rPr>
@@ -827,7 +842,7 @@
                 <w:noProof/>
                 <w:webHidden/>
               </w:rPr>
-              <w:instrText xml:space="preserve"> PAGEREF _Toc328583813 \h </w:instrText>
+              <w:instrText xml:space="preserve"> PAGEREF _Toc356196140 \h </w:instrText>
             </w:r>
             <w:r>
               <w:rPr>
@@ -847,7 +862,7 @@
                 <w:noProof/>
                 <w:webHidden/>
               </w:rPr>
-              <w:t>5</w:t>
+              <w:t>6</w:t>
             </w:r>
             <w:r>
               <w:rPr>
@@ -865,10 +880,12 @@
               <w:tab w:val="right" w:leader="dot" w:pos="9062"/>
             </w:tabs>
             <w:rPr>
+              <w:rFonts w:eastAsiaTheme="minorEastAsia"/>
               <w:noProof/>
+              <w:lang w:eastAsia="cs-CZ"/>
             </w:rPr>
           </w:pPr>
-          <w:hyperlink w:anchor="_Toc328583814" w:history="1">
+          <w:hyperlink w:anchor="_Toc356196141" w:history="1">
             <w:r>
               <w:rPr>
                 <w:rStyle w:val="Hypertextovodkaz"/>
@@ -895,7 +912,7 @@
                 <w:noProof/>
                 <w:webHidden/>
               </w:rPr>
-              <w:instrText xml:space="preserve"> PAGEREF _Toc328583814 \h </w:instrText>
+              <w:instrText xml:space="preserve"> PAGEREF _Toc356196141 \h </w:instrText>
             </w:r>
             <w:r>
               <w:rPr>
@@ -933,16 +950,18 @@
               <w:tab w:val="right" w:leader="dot" w:pos="9062"/>
             </w:tabs>
             <w:rPr>
+              <w:rFonts w:eastAsiaTheme="minorEastAsia"/>
               <w:noProof/>
+              <w:lang w:eastAsia="cs-CZ"/>
             </w:rPr>
           </w:pPr>
-          <w:hyperlink w:anchor="_Toc328583815" w:history="1">
+          <w:hyperlink w:anchor="_Toc356196142" w:history="1">
             <w:r>
               <w:rPr>
                 <w:rStyle w:val="Hypertextovodkaz"/>
                 <w:noProof/>
               </w:rPr>
-              <w:t>ChatKlient</w:t>
+              <w:t>ChatServer</w:t>
             </w:r>
             <w:r>
               <w:rPr>
@@ -963,7 +982,7 @@
                 <w:noProof/>
                 <w:webHidden/>
               </w:rPr>
-              <w:instrText xml:space="preserve"> PAGEREF _Toc328583815 \h </w:instrText>
+              <w:instrText xml:space="preserve"> PAGEREF _Toc356196142 \h </w:instrText>
             </w:r>
             <w:r>
               <w:rPr>
@@ -983,7 +1002,7 @@
                 <w:noProof/>
                 <w:webHidden/>
               </w:rPr>
-              <w:t>9</w:t>
+              <w:t>8</w:t>
             </w:r>
             <w:r>
               <w:rPr>
@@ -1001,16 +1020,18 @@
               <w:tab w:val="right" w:leader="dot" w:pos="9062"/>
             </w:tabs>
             <w:rPr>
+              <w:rFonts w:eastAsiaTheme="minorEastAsia"/>
               <w:noProof/>
+              <w:lang w:eastAsia="cs-CZ"/>
             </w:rPr>
           </w:pPr>
-          <w:hyperlink w:anchor="_Toc328583816" w:history="1">
+          <w:hyperlink w:anchor="_Toc356196143" w:history="1">
             <w:r>
               <w:rPr>
                 <w:rStyle w:val="Hypertextovodkaz"/>
                 <w:noProof/>
               </w:rPr>
-              <w:t>ChatServer</w:t>
+              <w:t>ChatKlient</w:t>
             </w:r>
             <w:r>
               <w:rPr>
@@ -1031,7 +1052,7 @@
                 <w:noProof/>
                 <w:webHidden/>
               </w:rPr>
-              <w:instrText xml:space="preserve"> PAGEREF _Toc328583816 \h </w:instrText>
+              <w:instrText xml:space="preserve"> PAGEREF _Toc356196143 \h </w:instrText>
             </w:r>
             <w:r>
               <w:rPr>
@@ -1051,7 +1072,7 @@
                 <w:noProof/>
                 <w:webHidden/>
               </w:rPr>
-              <w:t>8</w:t>
+              <w:t>9</w:t>
             </w:r>
             <w:r>
               <w:rPr>
@@ -1069,16 +1090,18 @@
               <w:tab w:val="right" w:leader="dot" w:pos="9062"/>
             </w:tabs>
             <w:rPr>
+              <w:rFonts w:eastAsiaTheme="minorEastAsia"/>
               <w:noProof/>
+              <w:lang w:eastAsia="cs-CZ"/>
             </w:rPr>
           </w:pPr>
-          <w:hyperlink w:anchor="_Toc328583817" w:history="1">
+          <w:hyperlink w:anchor="_Toc356196144" w:history="1">
             <w:r>
               <w:rPr>
                 <w:rStyle w:val="Hypertextovodkaz"/>
                 <w:noProof/>
               </w:rPr>
-              <w:t>Odkazy na použité zdroje</w:t>
+              <w:t>Závěr</w:t>
             </w:r>
             <w:r>
               <w:rPr>
@@ -1099,23 +1122,27 @@
                 <w:noProof/>
                 <w:webHidden/>
               </w:rPr>
-              <w:instrText xml:space="preserve"> PAGEREF _Toc328583817 \h </w:instrText>
+              <w:instrText xml:space="preserve"> PAGEREF _Toc356196144 \h </w:instrText>
             </w:r>
             <w:r>
               <w:rPr>
                 <w:noProof/>
                 <w:webHidden/>
               </w:rPr>
+            </w:r>
+            <w:r>
+              <w:rPr>
+                <w:noProof/>
+                <w:webHidden/>
+              </w:rPr>
               <w:fldChar w:fldCharType="separate"/>
             </w:r>
             <w:r>
               <w:rPr>
-                <w:b/>
-                <w:bCs/>
                 <w:noProof/>
                 <w:webHidden/>
               </w:rPr>
-              <w:t>Chyba! Záložka není definována.</w:t>
+              <w:t>11</w:t>
             </w:r>
             <w:r>
               <w:rPr>
@@ -1133,16 +1160,32 @@
               <w:tab w:val="right" w:leader="dot" w:pos="9062"/>
             </w:tabs>
             <w:rPr>
+              <w:rFonts w:eastAsiaTheme="minorEastAsia"/>
               <w:noProof/>
+              <w:lang w:eastAsia="cs-CZ"/>
             </w:rPr>
           </w:pPr>
-          <w:hyperlink w:anchor="_Toc328583818" w:history="1">
+          <w:hyperlink w:anchor="_Toc356196145" w:history="1">
             <w:r>
               <w:rPr>
                 <w:rStyle w:val="Hypertextovodkaz"/>
                 <w:noProof/>
               </w:rPr>
-              <w:t>Závěr</w:t>
+              <w:t>Od</w:t>
+            </w:r>
+            <w:r>
+              <w:rPr>
+                <w:rStyle w:val="Hypertextovodkaz"/>
+                <w:noProof/>
+              </w:rPr>
+              <w:t>k</w:t>
+            </w:r>
+            <w:r>
+              <w:rPr>
+                <w:rStyle w:val="Hypertextovodkaz"/>
+                <w:noProof/>
+              </w:rPr>
+              <w:t>azy</w:t>
             </w:r>
             <w:r>
               <w:rPr>
@@ -1163,23 +1206,27 @@
                 <w:noProof/>
                 <w:webHidden/>
               </w:rPr>
-              <w:instrText xml:space="preserve"> PAGEREF _Toc328583818 \h </w:instrText>
+              <w:instrText xml:space="preserve"> PAGEREF _Toc356196145 \h </w:instrText>
             </w:r>
             <w:r>
               <w:rPr>
                 <w:noProof/>
                 <w:webHidden/>
               </w:rPr>
+            </w:r>
+            <w:r>
+              <w:rPr>
+                <w:noProof/>
+                <w:webHidden/>
+              </w:rPr>
               <w:fldChar w:fldCharType="separate"/>
             </w:r>
             <w:r>
               <w:rPr>
-                <w:b/>
-                <w:bCs/>
                 <w:noProof/>
                 <w:webHidden/>
               </w:rPr>
-              <w:t>Chyba! Záložka není definována.</w:t>
+              <w:t>11</w:t>
             </w:r>
             <w:r>
               <w:rPr>
@@ -1212,7 +1259,6 @@
           <w:szCs w:val="28"/>
         </w:rPr>
       </w:pPr>
-      <w:bookmarkStart w:id="1" w:name="_Toc328583807"/>
       <w:r>
         <w:br w:type="page"/>
       </w:r>
@@ -1221,6 +1267,7 @@
       <w:pPr>
         <w:pStyle w:val="Nadpis1"/>
       </w:pPr>
+      <w:bookmarkStart w:id="0" w:name="_Toc356196134"/>
       <w:r>
         <w:lastRenderedPageBreak/>
         <w:t xml:space="preserve">7. </w:t>
@@ -1228,96 +1275,128 @@
       <w:r>
         <w:t>Chatovací systém</w:t>
       </w:r>
+      <w:bookmarkEnd w:id="0"/>
+    </w:p>
+    <w:p/>
+    <w:p>
+      <w:pPr>
+        <w:pStyle w:val="Nadpis2"/>
+      </w:pPr>
+      <w:bookmarkStart w:id="1" w:name="_Toc356196135"/>
+      <w:r>
+        <w:t>Zadání</w:t>
+      </w:r>
       <w:bookmarkEnd w:id="1"/>
     </w:p>
-    <w:p/>
+    <w:p>
+      <w:r>
+        <w:t>Chatovaní systé</w:t>
+      </w:r>
+      <w:r>
+        <w:t xml:space="preserve">m. </w:t>
+      </w:r>
+      <w:r>
+        <w:t>Realizujte programy serveru a klienta pro chatování</w:t>
+      </w:r>
+      <w:r>
+        <w:t xml:space="preserve">.  </w:t>
+      </w:r>
+      <w:r>
+        <w:t>Chatovaní server a klient bude podporovat přihlášení uživatele pod přezdívkou, komunikaci s ostatními už</w:t>
+      </w:r>
+      <w:r>
+        <w:t xml:space="preserve">ivateli, </w:t>
+      </w:r>
+      <w:r>
+        <w:t xml:space="preserve">pouze s jedním definovaným uživatelem a odhlášení uživatele. </w:t>
+      </w:r>
+    </w:p>
+    <w:p>
+      <w:r>
+        <w:t>Protokol bude obsahovat příkazy LOGIN, LOGOUT, ALL_MSG, PRIV_MSG, USERS, PING a odpovědi OK a ERR.</w:t>
+      </w:r>
+    </w:p>
     <w:p>
       <w:pPr>
         <w:pStyle w:val="Nadpis2"/>
       </w:pPr>
-      <w:bookmarkStart w:id="2" w:name="_Toc328583808"/>
-      <w:r>
-        <w:t>Zadání</w:t>
+      <w:bookmarkStart w:id="2" w:name="_Toc356196136"/>
+      <w:r>
+        <w:t>Programátorská dokumentace</w:t>
       </w:r>
       <w:bookmarkEnd w:id="2"/>
     </w:p>
     <w:p>
-      <w:r>
-        <w:t>Chatovaní systé</w:t>
-      </w:r>
-      <w:r>
-        <w:t xml:space="preserve">m. </w:t>
-      </w:r>
-      <w:r>
-        <w:t>Realizujte programy serveru a klienta pro chatování</w:t>
-      </w:r>
-      <w:r>
-        <w:t xml:space="preserve">.  </w:t>
-      </w:r>
-      <w:r>
-        <w:t>Chatovaní server a klient bude podporovat přihlášení uživatele pod přezdívkou, komunikaci s ostatními už</w:t>
-      </w:r>
-      <w:r>
-        <w:t xml:space="preserve">ivateli, </w:t>
-      </w:r>
-      <w:r>
-        <w:t xml:space="preserve">pouze s jedním definovaným uživatelem a odhlášení uživatele. </w:t>
-      </w:r>
-    </w:p>
-    <w:p>
-      <w:r>
-        <w:t>Protokol bude obsahovat příkazy LOGIN, LOGOUT, ALL_MSG, PRIV_MSG, USERS, PING a odpovědi OK a ERR.</w:t>
-      </w:r>
-    </w:p>
-    <w:p>
-      <w:pPr>
-        <w:pStyle w:val="Nadpis2"/>
-      </w:pPr>
-      <w:bookmarkStart w:id="3" w:name="_Toc328583809"/>
-      <w:r>
-        <w:t>Programátorská dokumentace</w:t>
+      <w:pPr>
+        <w:pStyle w:val="Nadpis3"/>
+      </w:pPr>
+      <w:bookmarkStart w:id="3" w:name="_Toc356196137"/>
+      <w:r>
+        <w:t>Technologie</w:t>
       </w:r>
       <w:bookmarkEnd w:id="3"/>
     </w:p>
     <w:p>
+      <w:r>
+        <w:t xml:space="preserve">Chatovací systémy lze realizovat pravděpodobné v jakémkoliv vyspělejším jazyku (např. </w:t>
+      </w:r>
+      <w:proofErr w:type="spellStart"/>
+      <w:r>
+        <w:t>Ansi</w:t>
+      </w:r>
+      <w:proofErr w:type="spellEnd"/>
+      <w:r>
+        <w:t xml:space="preserve"> C, C++, Java, C#, aj.). Protože se v práci nejvíce soustředím na </w:t>
+      </w:r>
+      <w:proofErr w:type="gramStart"/>
+      <w:r>
+        <w:t>technologii .net</w:t>
+      </w:r>
+      <w:proofErr w:type="gramEnd"/>
+      <w:r>
+        <w:t>, tak jsem si po dohodě, zvolil programovací jazyk C#.</w:t>
+      </w:r>
+    </w:p>
+    <w:p>
+      <w:r>
+        <w:t xml:space="preserve">Mým cílem bylo, vytvořit jednoduše ovládatelnou základní knihovnu pro práci se </w:t>
+      </w:r>
+      <w:proofErr w:type="spellStart"/>
+      <w:r>
+        <w:t>sockety</w:t>
+      </w:r>
+      <w:proofErr w:type="spellEnd"/>
+      <w:r>
+        <w:t xml:space="preserve"> a jako nadstavbu nad touto knihovnou postavit klienta a server.</w:t>
+      </w:r>
+    </w:p>
+    <w:p>
+      <w:r>
+        <w:t>Server jsem realizoval jako konzolovou aplikaci, která je velice jednoduchá a hlavní podíl práce bude v knihovně.</w:t>
+      </w:r>
+    </w:p>
+    <w:p>
+      <w:r>
+        <w:t>Klienta jsem realizoval pomocí technologie WPF jako okenní aplikaci, aby práce s ním byla více uživatelsky přívětivá. Důraz jsem kladl na přehlednost a robustnost.</w:t>
+      </w:r>
+    </w:p>
+    <w:p>
       <w:pPr>
         <w:pStyle w:val="Nadpis3"/>
       </w:pPr>
-      <w:bookmarkStart w:id="4" w:name="_Toc328583810"/>
-      <w:r>
-        <w:t>Technologie</w:t>
+      <w:bookmarkStart w:id="4" w:name="_Toc356196138"/>
+      <w:r>
+        <w:t>Knihovna (</w:t>
+      </w:r>
+      <w:proofErr w:type="spellStart"/>
+      <w:r>
+        <w:t>ChatLibrary</w:t>
+      </w:r>
+      <w:proofErr w:type="spellEnd"/>
+      <w:r>
+        <w:t>)</w:t>
       </w:r>
       <w:bookmarkEnd w:id="4"/>
-    </w:p>
-    <w:p>
-      <w:r>
-        <w:t>Chatovací systémy lze realizovat pravděpodobné v jakémkoliv vyspělejším jazyku (např. Ansi C, C++, Java, C#, aj.). Protože se v práci nejvíce soustředím na technologii .net, tak jsem si po dohodě, zvolil programovací jazyk C#.</w:t>
-      </w:r>
-    </w:p>
-    <w:p>
-      <w:r>
-        <w:t>Mým cílem bylo, vytvořit jednoduše ovládatelnou základní knihovnu pro práci se sockety a jako nadstavbu nad touto knihovnou postavit klienta a server.</w:t>
-      </w:r>
-    </w:p>
-    <w:p>
-      <w:r>
-        <w:t>Server jsem realizoval jako konzolovou aplikaci, která je velice jednoduchá a hlavní podíl práce bude v knihovně.</w:t>
-      </w:r>
-    </w:p>
-    <w:p>
-      <w:r>
-        <w:t>Klienta jsem realizoval pomocí technologie WPF jako okenní aplikaci, aby práce s ním byla více uživatelsky přívětivá. Důraz jsem kladl na přehlednost a robustnost.</w:t>
-      </w:r>
-    </w:p>
-    <w:p>
-      <w:pPr>
-        <w:pStyle w:val="Nadpis3"/>
-      </w:pPr>
-      <w:bookmarkStart w:id="5" w:name="_Toc328583811"/>
-      <w:r>
-        <w:t>Knihovna (ChatLibrary)</w:t>
-      </w:r>
-      <w:bookmarkEnd w:id="5"/>
     </w:p>
     <w:p>
       <w:pPr>
@@ -1335,9 +1414,11 @@
           <w:numId w:val="2"/>
         </w:numPr>
       </w:pPr>
+      <w:proofErr w:type="spellStart"/>
       <w:r>
         <w:t>Zapouzdřenost</w:t>
       </w:r>
+      <w:proofErr w:type="spellEnd"/>
     </w:p>
     <w:p>
       <w:pPr>
@@ -1397,7 +1478,31 @@
     </w:p>
     <w:p>
       <w:r>
-        <w:t xml:space="preserve">Knihovna „ChatLibrary“ je oddělena od klienta i serveru. Je to samotná dll knihovna. Pro přehlednost jsem ji rozdělil pomocí namespaců je do jednotlivých bloků. </w:t>
+        <w:t>Knihovna „</w:t>
+      </w:r>
+      <w:proofErr w:type="spellStart"/>
+      <w:r>
+        <w:t>ChatLibrary</w:t>
+      </w:r>
+      <w:proofErr w:type="spellEnd"/>
+      <w:r>
+        <w:t xml:space="preserve">“ je oddělena od klienta i serveru. Je to samotná </w:t>
+      </w:r>
+      <w:proofErr w:type="spellStart"/>
+      <w:r>
+        <w:t>dll</w:t>
+      </w:r>
+      <w:proofErr w:type="spellEnd"/>
+      <w:r>
+        <w:t xml:space="preserve"> knihovna. Pro přehlednost jsem ji rozdělil pomocí </w:t>
+      </w:r>
+      <w:proofErr w:type="spellStart"/>
+      <w:r>
+        <w:t>namespaců</w:t>
+      </w:r>
+      <w:proofErr w:type="spellEnd"/>
+      <w:r>
+        <w:t xml:space="preserve"> je do jednotlivých bloků. </w:t>
       </w:r>
     </w:p>
     <w:p>
@@ -1408,12 +1513,14 @@
           <w:numId w:val="3"/>
         </w:numPr>
       </w:pPr>
+      <w:proofErr w:type="spellStart"/>
       <w:r>
         <w:rPr>
           <w:b/>
         </w:rPr>
         <w:t>Arguments</w:t>
       </w:r>
+      <w:proofErr w:type="spellEnd"/>
       <w:r>
         <w:t xml:space="preserve"> (argumenty událostí, které mohou vyvstat)</w:t>
       </w:r>
@@ -1426,14 +1533,24 @@
           <w:numId w:val="3"/>
         </w:numPr>
       </w:pPr>
+      <w:proofErr w:type="spellStart"/>
       <w:r>
         <w:rPr>
           <w:b/>
         </w:rPr>
         <w:t>Converters</w:t>
       </w:r>
-      <w:r>
-        <w:t xml:space="preserve"> (pomocné třídy pro převod text. řetězce na pole bytů a zpět)</w:t>
+      <w:proofErr w:type="spellEnd"/>
+      <w:r>
+        <w:t xml:space="preserve"> (pomocné třídy pro převod text. </w:t>
+      </w:r>
+      <w:proofErr w:type="gramStart"/>
+      <w:r>
+        <w:t>řetězce</w:t>
+      </w:r>
+      <w:proofErr w:type="gramEnd"/>
+      <w:r>
+        <w:t xml:space="preserve"> na pole bytů a zpět)</w:t>
       </w:r>
     </w:p>
     <w:p>
@@ -1444,17 +1561,27 @@
           <w:numId w:val="3"/>
         </w:numPr>
       </w:pPr>
+      <w:proofErr w:type="spellStart"/>
       <w:r>
         <w:rPr>
           <w:b/>
         </w:rPr>
         <w:t>Messages</w:t>
       </w:r>
+      <w:proofErr w:type="spellEnd"/>
       <w:r>
         <w:t xml:space="preserve"> (</w:t>
       </w:r>
       <w:r>
-        <w:t>objekty předávané chatem)</w:t>
+        <w:t xml:space="preserve">objekty předávané </w:t>
+      </w:r>
+      <w:proofErr w:type="spellStart"/>
+      <w:r>
+        <w:t>chatem</w:t>
+      </w:r>
+      <w:proofErr w:type="spellEnd"/>
+      <w:r>
+        <w:t>)</w:t>
       </w:r>
     </w:p>
     <w:p>
@@ -1465,14 +1592,24 @@
           <w:numId w:val="3"/>
         </w:numPr>
       </w:pPr>
+      <w:proofErr w:type="spellStart"/>
       <w:r>
         <w:rPr>
           <w:b/>
         </w:rPr>
         <w:t>ReadingLoop</w:t>
       </w:r>
-      <w:r>
-        <w:t xml:space="preserve"> (smyčka, která vyčítá zprávy na socketu)</w:t>
+      <w:proofErr w:type="spellEnd"/>
+      <w:r>
+        <w:t xml:space="preserve"> (smyčka, která vyčítá zprávy na </w:t>
+      </w:r>
+      <w:proofErr w:type="spellStart"/>
+      <w:r>
+        <w:t>socketu</w:t>
+      </w:r>
+      <w:proofErr w:type="spellEnd"/>
+      <w:r>
+        <w:t>)</w:t>
       </w:r>
     </w:p>
     <w:p>
@@ -1483,12 +1620,14 @@
           <w:numId w:val="3"/>
         </w:numPr>
       </w:pPr>
+      <w:proofErr w:type="spellStart"/>
       <w:r>
         <w:rPr>
           <w:b/>
         </w:rPr>
         <w:t>UserManagements</w:t>
       </w:r>
+      <w:proofErr w:type="spellEnd"/>
       <w:r>
         <w:t xml:space="preserve"> (třídy reprezentující uživatele chatu)</w:t>
       </w:r>
@@ -1501,7 +1640,15 @@
     <w:p>
       <w:r>
         <w:lastRenderedPageBreak/>
-        <w:t>V samotném kořenovém namespacu se nacházejí klíčové třídy:</w:t>
+        <w:t xml:space="preserve">V samotném kořenovém </w:t>
+      </w:r>
+      <w:proofErr w:type="spellStart"/>
+      <w:r>
+        <w:t>namespacu</w:t>
+      </w:r>
+      <w:proofErr w:type="spellEnd"/>
+      <w:r>
+        <w:t xml:space="preserve"> se nacházejí klíčové třídy:</w:t>
       </w:r>
     </w:p>
     <w:p>
@@ -1512,12 +1659,14 @@
           <w:numId w:val="4"/>
         </w:numPr>
       </w:pPr>
+      <w:proofErr w:type="spellStart"/>
       <w:r>
         <w:rPr>
           <w:b/>
         </w:rPr>
         <w:t>ChatSocket</w:t>
       </w:r>
+      <w:proofErr w:type="spellEnd"/>
       <w:r>
         <w:t xml:space="preserve"> (abstraktní třída implementující společné prvky serveru i klienta)</w:t>
       </w:r>
@@ -1530,12 +1679,14 @@
           <w:numId w:val="4"/>
         </w:numPr>
       </w:pPr>
+      <w:proofErr w:type="spellStart"/>
       <w:r>
         <w:rPr>
           <w:b/>
         </w:rPr>
         <w:t>SimpleChatClient</w:t>
       </w:r>
+      <w:proofErr w:type="spellEnd"/>
       <w:r>
         <w:t xml:space="preserve"> (jednoduchá implementace klienta)</w:t>
       </w:r>
@@ -1548,33 +1699,69 @@
           <w:numId w:val="4"/>
         </w:numPr>
       </w:pPr>
+      <w:proofErr w:type="spellStart"/>
       <w:r>
         <w:rPr>
           <w:b/>
         </w:rPr>
         <w:t>SimpleChatServer</w:t>
       </w:r>
+      <w:proofErr w:type="spellEnd"/>
       <w:r>
         <w:t xml:space="preserve"> (jednoduchá implementace serveru)</w:t>
       </w:r>
     </w:p>
     <w:p>
       <w:r>
-        <w:t>Vše jsem se snažil programovat přes rozhraní, takže není nutné používat mojí implementaci. Kdokoliv si může vytvořit vlastní implementaci, např. vyčítací smyčky a použít ji.</w:t>
-      </w:r>
-    </w:p>
-    <w:p>
-      <w:r>
-        <w:t>Pro síťovou komunikaci bude ostatním programátorům plně postačovat připojit reference na ChatLibrary a vytvořit instance SimpleChatClienta/SimpleChatServeru.</w:t>
+        <w:t xml:space="preserve">Vše jsem se snažil programovat přes rozhraní, takže není nutné používat mojí implementaci. Kdokoliv si může vytvořit vlastní implementaci, např. </w:t>
+      </w:r>
+      <w:proofErr w:type="spellStart"/>
+      <w:r>
+        <w:t>vyčítací</w:t>
+      </w:r>
+      <w:proofErr w:type="spellEnd"/>
+      <w:r>
+        <w:t xml:space="preserve"> smyčky a použít ji.</w:t>
+      </w:r>
+    </w:p>
+    <w:p>
+      <w:r>
+        <w:t xml:space="preserve">Pro síťovou komunikaci bude ostatním programátorům plně postačovat připojit reference na </w:t>
+      </w:r>
+      <w:proofErr w:type="spellStart"/>
+      <w:r>
+        <w:t>ChatLibrary</w:t>
+      </w:r>
+      <w:proofErr w:type="spellEnd"/>
+      <w:r>
+        <w:t xml:space="preserve"> a vytvořit instance </w:t>
+      </w:r>
+      <w:proofErr w:type="spellStart"/>
+      <w:r>
+        <w:t>SimpleChatClienta</w:t>
+      </w:r>
+      <w:proofErr w:type="spellEnd"/>
+      <w:r>
+        <w:t>/</w:t>
+      </w:r>
+      <w:proofErr w:type="spellStart"/>
+      <w:r>
+        <w:t>SimpleChatServeru</w:t>
+      </w:r>
+      <w:proofErr w:type="spellEnd"/>
+      <w:r>
+        <w:t>.</w:t>
       </w:r>
     </w:p>
     <w:p>
       <w:pPr>
         <w:pStyle w:val="Nadpis4"/>
       </w:pPr>
+      <w:proofErr w:type="spellStart"/>
       <w:r>
         <w:t>SimpleChatClient</w:t>
       </w:r>
+      <w:proofErr w:type="spellEnd"/>
     </w:p>
     <w:p>
       <w:r>
@@ -1599,16 +1786,29 @@
           <w:szCs w:val="19"/>
         </w:rPr>
       </w:pPr>
-      <w:r>
-        <w:rPr>
-          <w:rFonts w:ascii="Consolas" w:hAnsi="Consolas" w:cs="Consolas"/>
-          <w:color w:val="000000"/>
-          <w:sz w:val="19"/>
-          <w:szCs w:val="19"/>
-          <w:highlight w:val="white"/>
-        </w:rPr>
-        <w:t>SimpleChatClient(</w:t>
-      </w:r>
+      <w:proofErr w:type="spellStart"/>
+      <w:r>
+        <w:rPr>
+          <w:rFonts w:ascii="Consolas" w:hAnsi="Consolas" w:cs="Consolas"/>
+          <w:color w:val="000000"/>
+          <w:sz w:val="19"/>
+          <w:szCs w:val="19"/>
+          <w:highlight w:val="white"/>
+        </w:rPr>
+        <w:t>SimpleChatClient</w:t>
+      </w:r>
+      <w:proofErr w:type="spellEnd"/>
+      <w:r>
+        <w:rPr>
+          <w:rFonts w:ascii="Consolas" w:hAnsi="Consolas" w:cs="Consolas"/>
+          <w:color w:val="000000"/>
+          <w:sz w:val="19"/>
+          <w:szCs w:val="19"/>
+          <w:highlight w:val="white"/>
+        </w:rPr>
+        <w:t>(</w:t>
+      </w:r>
+      <w:proofErr w:type="spellStart"/>
       <w:r>
         <w:rPr>
           <w:rFonts w:ascii="Consolas" w:hAnsi="Consolas" w:cs="Consolas"/>
@@ -1619,16 +1819,40 @@
         </w:rPr>
         <w:t>IPAddress</w:t>
       </w:r>
-      <w:r>
-        <w:rPr>
-          <w:rFonts w:ascii="Consolas" w:hAnsi="Consolas" w:cs="Consolas"/>
-          <w:color w:val="000000"/>
-          <w:sz w:val="19"/>
-          <w:szCs w:val="19"/>
-          <w:highlight w:val="white"/>
-        </w:rPr>
-        <w:t xml:space="preserve"> ip, </w:t>
-      </w:r>
+      <w:proofErr w:type="spellEnd"/>
+      <w:r>
+        <w:rPr>
+          <w:rFonts w:ascii="Consolas" w:hAnsi="Consolas" w:cs="Consolas"/>
+          <w:color w:val="000000"/>
+          <w:sz w:val="19"/>
+          <w:szCs w:val="19"/>
+          <w:highlight w:val="white"/>
+        </w:rPr>
+        <w:t xml:space="preserve"> </w:t>
+      </w:r>
+      <w:proofErr w:type="spellStart"/>
+      <w:r>
+        <w:rPr>
+          <w:rFonts w:ascii="Consolas" w:hAnsi="Consolas" w:cs="Consolas"/>
+          <w:color w:val="000000"/>
+          <w:sz w:val="19"/>
+          <w:szCs w:val="19"/>
+          <w:highlight w:val="white"/>
+        </w:rPr>
+        <w:t>ip</w:t>
+      </w:r>
+      <w:proofErr w:type="spellEnd"/>
+      <w:r>
+        <w:rPr>
+          <w:rFonts w:ascii="Consolas" w:hAnsi="Consolas" w:cs="Consolas"/>
+          <w:color w:val="000000"/>
+          <w:sz w:val="19"/>
+          <w:szCs w:val="19"/>
+          <w:highlight w:val="white"/>
+        </w:rPr>
+        <w:t xml:space="preserve">, </w:t>
+      </w:r>
+      <w:proofErr w:type="spellStart"/>
       <w:r>
         <w:rPr>
           <w:rFonts w:ascii="Consolas" w:hAnsi="Consolas" w:cs="Consolas"/>
@@ -1639,6 +1863,7 @@
         </w:rPr>
         <w:t>int</w:t>
       </w:r>
+      <w:proofErr w:type="spellEnd"/>
       <w:r>
         <w:rPr>
           <w:rFonts w:ascii="Consolas" w:hAnsi="Consolas" w:cs="Consolas"/>
@@ -1655,7 +1880,15 @@
         <w:t>Základní konstruktor třídy.  Na pře</w:t>
       </w:r>
       <w:r>
-        <w:t>dané ip adrese a portu bude</w:t>
+        <w:t xml:space="preserve">dané </w:t>
+      </w:r>
+      <w:proofErr w:type="spellStart"/>
+      <w:r>
+        <w:t>ip</w:t>
+      </w:r>
+      <w:proofErr w:type="spellEnd"/>
+      <w:r>
+        <w:t xml:space="preserve"> adrese a portu bude</w:t>
       </w:r>
       <w:r>
         <w:t xml:space="preserve"> </w:t>
@@ -1673,16 +1906,29 @@
           <w:szCs w:val="19"/>
         </w:rPr>
       </w:pPr>
-      <w:r>
-        <w:rPr>
-          <w:rFonts w:ascii="Consolas" w:hAnsi="Consolas" w:cs="Consolas"/>
-          <w:color w:val="000000"/>
-          <w:sz w:val="19"/>
-          <w:szCs w:val="19"/>
-          <w:highlight w:val="white"/>
-        </w:rPr>
-        <w:t>SimpleChatClient(</w:t>
-      </w:r>
+      <w:proofErr w:type="spellStart"/>
+      <w:r>
+        <w:rPr>
+          <w:rFonts w:ascii="Consolas" w:hAnsi="Consolas" w:cs="Consolas"/>
+          <w:color w:val="000000"/>
+          <w:sz w:val="19"/>
+          <w:szCs w:val="19"/>
+          <w:highlight w:val="white"/>
+        </w:rPr>
+        <w:t>SimpleChatClient</w:t>
+      </w:r>
+      <w:proofErr w:type="spellEnd"/>
+      <w:r>
+        <w:rPr>
+          <w:rFonts w:ascii="Consolas" w:hAnsi="Consolas" w:cs="Consolas"/>
+          <w:color w:val="000000"/>
+          <w:sz w:val="19"/>
+          <w:szCs w:val="19"/>
+          <w:highlight w:val="white"/>
+        </w:rPr>
+        <w:t>(</w:t>
+      </w:r>
+      <w:proofErr w:type="spellStart"/>
       <w:r>
         <w:rPr>
           <w:rFonts w:ascii="Consolas" w:hAnsi="Consolas" w:cs="Consolas"/>
@@ -1693,16 +1939,40 @@
         </w:rPr>
         <w:t>IPAddress</w:t>
       </w:r>
-      <w:r>
-        <w:rPr>
-          <w:rFonts w:ascii="Consolas" w:hAnsi="Consolas" w:cs="Consolas"/>
-          <w:color w:val="000000"/>
-          <w:sz w:val="19"/>
-          <w:szCs w:val="19"/>
-          <w:highlight w:val="white"/>
-        </w:rPr>
-        <w:t xml:space="preserve"> ip, </w:t>
-      </w:r>
+      <w:proofErr w:type="spellEnd"/>
+      <w:r>
+        <w:rPr>
+          <w:rFonts w:ascii="Consolas" w:hAnsi="Consolas" w:cs="Consolas"/>
+          <w:color w:val="000000"/>
+          <w:sz w:val="19"/>
+          <w:szCs w:val="19"/>
+          <w:highlight w:val="white"/>
+        </w:rPr>
+        <w:t xml:space="preserve"> </w:t>
+      </w:r>
+      <w:proofErr w:type="spellStart"/>
+      <w:r>
+        <w:rPr>
+          <w:rFonts w:ascii="Consolas" w:hAnsi="Consolas" w:cs="Consolas"/>
+          <w:color w:val="000000"/>
+          <w:sz w:val="19"/>
+          <w:szCs w:val="19"/>
+          <w:highlight w:val="white"/>
+        </w:rPr>
+        <w:t>ip</w:t>
+      </w:r>
+      <w:proofErr w:type="spellEnd"/>
+      <w:r>
+        <w:rPr>
+          <w:rFonts w:ascii="Consolas" w:hAnsi="Consolas" w:cs="Consolas"/>
+          <w:color w:val="000000"/>
+          <w:sz w:val="19"/>
+          <w:szCs w:val="19"/>
+          <w:highlight w:val="white"/>
+        </w:rPr>
+        <w:t xml:space="preserve">, </w:t>
+      </w:r>
+      <w:proofErr w:type="spellStart"/>
       <w:r>
         <w:rPr>
           <w:rFonts w:ascii="Consolas" w:hAnsi="Consolas" w:cs="Consolas"/>
@@ -1713,6 +1983,7 @@
         </w:rPr>
         <w:t>int</w:t>
       </w:r>
+      <w:proofErr w:type="spellEnd"/>
       <w:r>
         <w:rPr>
           <w:rFonts w:ascii="Consolas" w:hAnsi="Consolas" w:cs="Consolas"/>
@@ -1723,6 +1994,7 @@
         </w:rPr>
         <w:t xml:space="preserve"> port, </w:t>
       </w:r>
+      <w:proofErr w:type="spellStart"/>
       <w:r>
         <w:rPr>
           <w:rFonts w:ascii="Consolas" w:hAnsi="Consolas" w:cs="Consolas"/>
@@ -1733,16 +2005,40 @@
         </w:rPr>
         <w:t>IByteToStringConverter</w:t>
       </w:r>
-      <w:r>
-        <w:rPr>
-          <w:rFonts w:ascii="Consolas" w:hAnsi="Consolas" w:cs="Consolas"/>
-          <w:color w:val="000000"/>
-          <w:sz w:val="19"/>
-          <w:szCs w:val="19"/>
-          <w:highlight w:val="white"/>
-        </w:rPr>
-        <w:t xml:space="preserve"> converter, </w:t>
-      </w:r>
+      <w:proofErr w:type="spellEnd"/>
+      <w:r>
+        <w:rPr>
+          <w:rFonts w:ascii="Consolas" w:hAnsi="Consolas" w:cs="Consolas"/>
+          <w:color w:val="000000"/>
+          <w:sz w:val="19"/>
+          <w:szCs w:val="19"/>
+          <w:highlight w:val="white"/>
+        </w:rPr>
+        <w:t xml:space="preserve"> </w:t>
+      </w:r>
+      <w:proofErr w:type="spellStart"/>
+      <w:r>
+        <w:rPr>
+          <w:rFonts w:ascii="Consolas" w:hAnsi="Consolas" w:cs="Consolas"/>
+          <w:color w:val="000000"/>
+          <w:sz w:val="19"/>
+          <w:szCs w:val="19"/>
+          <w:highlight w:val="white"/>
+        </w:rPr>
+        <w:t>converter</w:t>
+      </w:r>
+      <w:proofErr w:type="spellEnd"/>
+      <w:r>
+        <w:rPr>
+          <w:rFonts w:ascii="Consolas" w:hAnsi="Consolas" w:cs="Consolas"/>
+          <w:color w:val="000000"/>
+          <w:sz w:val="19"/>
+          <w:szCs w:val="19"/>
+          <w:highlight w:val="white"/>
+        </w:rPr>
+        <w:t xml:space="preserve">, </w:t>
+      </w:r>
+      <w:proofErr w:type="spellStart"/>
       <w:r>
         <w:rPr>
           <w:rFonts w:ascii="Consolas" w:hAnsi="Consolas" w:cs="Consolas"/>
@@ -1753,15 +2049,38 @@
         </w:rPr>
         <w:t>IReadingLoopCreator</w:t>
       </w:r>
-      <w:r>
-        <w:rPr>
-          <w:rFonts w:ascii="Consolas" w:hAnsi="Consolas" w:cs="Consolas"/>
-          <w:color w:val="000000"/>
-          <w:sz w:val="19"/>
-          <w:szCs w:val="19"/>
-          <w:highlight w:val="white"/>
-        </w:rPr>
-        <w:t xml:space="preserve"> creator)</w:t>
+      <w:proofErr w:type="spellEnd"/>
+      <w:r>
+        <w:rPr>
+          <w:rFonts w:ascii="Consolas" w:hAnsi="Consolas" w:cs="Consolas"/>
+          <w:color w:val="000000"/>
+          <w:sz w:val="19"/>
+          <w:szCs w:val="19"/>
+          <w:highlight w:val="white"/>
+        </w:rPr>
+        <w:t xml:space="preserve"> </w:t>
+      </w:r>
+      <w:proofErr w:type="spellStart"/>
+      <w:r>
+        <w:rPr>
+          <w:rFonts w:ascii="Consolas" w:hAnsi="Consolas" w:cs="Consolas"/>
+          <w:color w:val="000000"/>
+          <w:sz w:val="19"/>
+          <w:szCs w:val="19"/>
+          <w:highlight w:val="white"/>
+        </w:rPr>
+        <w:t>creator</w:t>
+      </w:r>
+      <w:proofErr w:type="spellEnd"/>
+      <w:r>
+        <w:rPr>
+          <w:rFonts w:ascii="Consolas" w:hAnsi="Consolas" w:cs="Consolas"/>
+          <w:color w:val="000000"/>
+          <w:sz w:val="19"/>
+          <w:szCs w:val="19"/>
+          <w:highlight w:val="white"/>
+        </w:rPr>
+        <w:t>)</w:t>
       </w:r>
     </w:p>
     <w:p>
@@ -1769,7 +2088,23 @@
         <w:t>Nejrozšířenější</w:t>
       </w:r>
       <w:r>
-        <w:t xml:space="preserve"> konstruktor, který vyžaduje instanci koncertru a tovární třídy na „vyčítací smyčky“.</w:t>
+        <w:t xml:space="preserve"> konstruktor, který vyžaduje instanci </w:t>
+      </w:r>
+      <w:proofErr w:type="spellStart"/>
+      <w:r>
+        <w:t>koncertru</w:t>
+      </w:r>
+      <w:proofErr w:type="spellEnd"/>
+      <w:r>
+        <w:t xml:space="preserve"> a tovární třídy na „</w:t>
+      </w:r>
+      <w:proofErr w:type="spellStart"/>
+      <w:r>
+        <w:t>vyčítací</w:t>
+      </w:r>
+      <w:proofErr w:type="spellEnd"/>
+      <w:r>
+        <w:t xml:space="preserve"> smyčky“.</w:t>
       </w:r>
     </w:p>
     <w:p>
@@ -1789,6 +2124,7 @@
           <w:szCs w:val="19"/>
         </w:rPr>
       </w:pPr>
+      <w:proofErr w:type="spellStart"/>
       <w:r>
         <w:rPr>
           <w:rFonts w:ascii="Consolas" w:hAnsi="Consolas" w:cs="Consolas"/>
@@ -1799,6 +2135,7 @@
         </w:rPr>
         <w:t>virtual</w:t>
       </w:r>
+      <w:proofErr w:type="spellEnd"/>
       <w:r>
         <w:rPr>
           <w:rFonts w:ascii="Consolas" w:hAnsi="Consolas" w:cs="Consolas"/>
@@ -1809,6 +2146,7 @@
         </w:rPr>
         <w:t xml:space="preserve"> </w:t>
       </w:r>
+      <w:proofErr w:type="spellStart"/>
       <w:r>
         <w:rPr>
           <w:rFonts w:ascii="Consolas" w:hAnsi="Consolas" w:cs="Consolas"/>
@@ -1819,15 +2157,38 @@
         </w:rPr>
         <w:t>void</w:t>
       </w:r>
-      <w:r>
-        <w:rPr>
-          <w:rFonts w:ascii="Consolas" w:hAnsi="Consolas" w:cs="Consolas"/>
-          <w:color w:val="000000"/>
-          <w:sz w:val="19"/>
-          <w:szCs w:val="19"/>
-          <w:highlight w:val="white"/>
-        </w:rPr>
-        <w:t xml:space="preserve"> Connect()</w:t>
+      <w:proofErr w:type="spellEnd"/>
+      <w:r>
+        <w:rPr>
+          <w:rFonts w:ascii="Consolas" w:hAnsi="Consolas" w:cs="Consolas"/>
+          <w:color w:val="000000"/>
+          <w:sz w:val="19"/>
+          <w:szCs w:val="19"/>
+          <w:highlight w:val="white"/>
+        </w:rPr>
+        <w:t xml:space="preserve"> </w:t>
+      </w:r>
+      <w:proofErr w:type="spellStart"/>
+      <w:r>
+        <w:rPr>
+          <w:rFonts w:ascii="Consolas" w:hAnsi="Consolas" w:cs="Consolas"/>
+          <w:color w:val="000000"/>
+          <w:sz w:val="19"/>
+          <w:szCs w:val="19"/>
+          <w:highlight w:val="white"/>
+        </w:rPr>
+        <w:t>Connect</w:t>
+      </w:r>
+      <w:proofErr w:type="spellEnd"/>
+      <w:r>
+        <w:rPr>
+          <w:rFonts w:ascii="Consolas" w:hAnsi="Consolas" w:cs="Consolas"/>
+          <w:color w:val="000000"/>
+          <w:sz w:val="19"/>
+          <w:szCs w:val="19"/>
+          <w:highlight w:val="white"/>
+        </w:rPr>
+        <w:t>()</w:t>
       </w:r>
     </w:p>
     <w:p>
@@ -1850,6 +2211,7 @@
           <w:szCs w:val="19"/>
         </w:rPr>
       </w:pPr>
+      <w:proofErr w:type="spellStart"/>
       <w:r>
         <w:rPr>
           <w:rFonts w:ascii="Consolas" w:hAnsi="Consolas" w:cs="Consolas"/>
@@ -1860,6 +2222,7 @@
         </w:rPr>
         <w:t>virtual</w:t>
       </w:r>
+      <w:proofErr w:type="spellEnd"/>
       <w:r>
         <w:rPr>
           <w:rFonts w:ascii="Consolas" w:hAnsi="Consolas" w:cs="Consolas"/>
@@ -1870,6 +2233,7 @@
         </w:rPr>
         <w:t xml:space="preserve"> </w:t>
       </w:r>
+      <w:proofErr w:type="spellStart"/>
       <w:r>
         <w:rPr>
           <w:rFonts w:ascii="Consolas" w:hAnsi="Consolas" w:cs="Consolas"/>
@@ -1880,16 +2244,40 @@
         </w:rPr>
         <w:t>void</w:t>
       </w:r>
-      <w:r>
-        <w:rPr>
-          <w:rFonts w:ascii="Consolas" w:hAnsi="Consolas" w:cs="Consolas"/>
-          <w:color w:val="000000"/>
-          <w:sz w:val="19"/>
-          <w:szCs w:val="19"/>
-          <w:highlight w:val="white"/>
-        </w:rPr>
-        <w:t xml:space="preserve"> SendMessage(</w:t>
-      </w:r>
+      <w:proofErr w:type="spellEnd"/>
+      <w:r>
+        <w:rPr>
+          <w:rFonts w:ascii="Consolas" w:hAnsi="Consolas" w:cs="Consolas"/>
+          <w:color w:val="000000"/>
+          <w:sz w:val="19"/>
+          <w:szCs w:val="19"/>
+          <w:highlight w:val="white"/>
+        </w:rPr>
+        <w:t xml:space="preserve"> </w:t>
+      </w:r>
+      <w:proofErr w:type="spellStart"/>
+      <w:r>
+        <w:rPr>
+          <w:rFonts w:ascii="Consolas" w:hAnsi="Consolas" w:cs="Consolas"/>
+          <w:color w:val="000000"/>
+          <w:sz w:val="19"/>
+          <w:szCs w:val="19"/>
+          <w:highlight w:val="white"/>
+        </w:rPr>
+        <w:t>SendMessage</w:t>
+      </w:r>
+      <w:proofErr w:type="spellEnd"/>
+      <w:r>
+        <w:rPr>
+          <w:rFonts w:ascii="Consolas" w:hAnsi="Consolas" w:cs="Consolas"/>
+          <w:color w:val="000000"/>
+          <w:sz w:val="19"/>
+          <w:szCs w:val="19"/>
+          <w:highlight w:val="white"/>
+        </w:rPr>
+        <w:t>(</w:t>
+      </w:r>
+      <w:proofErr w:type="spellStart"/>
       <w:r>
         <w:rPr>
           <w:rFonts w:ascii="Consolas" w:hAnsi="Consolas" w:cs="Consolas"/>
@@ -1900,15 +2288,38 @@
         </w:rPr>
         <w:t>string</w:t>
       </w:r>
-      <w:r>
-        <w:rPr>
-          <w:rFonts w:ascii="Consolas" w:hAnsi="Consolas" w:cs="Consolas"/>
-          <w:color w:val="000000"/>
-          <w:sz w:val="19"/>
-          <w:szCs w:val="19"/>
-          <w:highlight w:val="white"/>
-        </w:rPr>
-        <w:t xml:space="preserve"> message)</w:t>
+      <w:proofErr w:type="spellEnd"/>
+      <w:r>
+        <w:rPr>
+          <w:rFonts w:ascii="Consolas" w:hAnsi="Consolas" w:cs="Consolas"/>
+          <w:color w:val="000000"/>
+          <w:sz w:val="19"/>
+          <w:szCs w:val="19"/>
+          <w:highlight w:val="white"/>
+        </w:rPr>
+        <w:t xml:space="preserve"> </w:t>
+      </w:r>
+      <w:proofErr w:type="spellStart"/>
+      <w:r>
+        <w:rPr>
+          <w:rFonts w:ascii="Consolas" w:hAnsi="Consolas" w:cs="Consolas"/>
+          <w:color w:val="000000"/>
+          <w:sz w:val="19"/>
+          <w:szCs w:val="19"/>
+          <w:highlight w:val="white"/>
+        </w:rPr>
+        <w:t>message</w:t>
+      </w:r>
+      <w:proofErr w:type="spellEnd"/>
+      <w:r>
+        <w:rPr>
+          <w:rFonts w:ascii="Consolas" w:hAnsi="Consolas" w:cs="Consolas"/>
+          <w:color w:val="000000"/>
+          <w:sz w:val="19"/>
+          <w:szCs w:val="19"/>
+          <w:highlight w:val="white"/>
+        </w:rPr>
+        <w:t>)</w:t>
       </w:r>
     </w:p>
     <w:p>
@@ -1925,6 +2336,7 @@
           <w:szCs w:val="19"/>
         </w:rPr>
       </w:pPr>
+      <w:proofErr w:type="spellStart"/>
       <w:r>
         <w:rPr>
           <w:rFonts w:ascii="Consolas" w:hAnsi="Consolas" w:cs="Consolas"/>
@@ -1935,6 +2347,7 @@
         </w:rPr>
         <w:t>virtual</w:t>
       </w:r>
+      <w:proofErr w:type="spellEnd"/>
       <w:r>
         <w:rPr>
           <w:rFonts w:ascii="Consolas" w:hAnsi="Consolas" w:cs="Consolas"/>
@@ -1945,6 +2358,7 @@
         </w:rPr>
         <w:t xml:space="preserve"> </w:t>
       </w:r>
+      <w:proofErr w:type="spellStart"/>
       <w:r>
         <w:rPr>
           <w:rFonts w:ascii="Consolas" w:hAnsi="Consolas" w:cs="Consolas"/>
@@ -1955,15 +2369,38 @@
         </w:rPr>
         <w:t>void</w:t>
       </w:r>
-      <w:r>
-        <w:rPr>
-          <w:rFonts w:ascii="Consolas" w:hAnsi="Consolas" w:cs="Consolas"/>
-          <w:color w:val="000000"/>
-          <w:sz w:val="19"/>
-          <w:szCs w:val="19"/>
-          <w:highlight w:val="white"/>
-        </w:rPr>
-        <w:t xml:space="preserve"> Close()</w:t>
+      <w:proofErr w:type="spellEnd"/>
+      <w:r>
+        <w:rPr>
+          <w:rFonts w:ascii="Consolas" w:hAnsi="Consolas" w:cs="Consolas"/>
+          <w:color w:val="000000"/>
+          <w:sz w:val="19"/>
+          <w:szCs w:val="19"/>
+          <w:highlight w:val="white"/>
+        </w:rPr>
+        <w:t xml:space="preserve"> </w:t>
+      </w:r>
+      <w:proofErr w:type="spellStart"/>
+      <w:r>
+        <w:rPr>
+          <w:rFonts w:ascii="Consolas" w:hAnsi="Consolas" w:cs="Consolas"/>
+          <w:color w:val="000000"/>
+          <w:sz w:val="19"/>
+          <w:szCs w:val="19"/>
+          <w:highlight w:val="white"/>
+        </w:rPr>
+        <w:t>Close</w:t>
+      </w:r>
+      <w:proofErr w:type="spellEnd"/>
+      <w:r>
+        <w:rPr>
+          <w:rFonts w:ascii="Consolas" w:hAnsi="Consolas" w:cs="Consolas"/>
+          <w:color w:val="000000"/>
+          <w:sz w:val="19"/>
+          <w:szCs w:val="19"/>
+          <w:highlight w:val="white"/>
+        </w:rPr>
+        <w:t>()</w:t>
       </w:r>
     </w:p>
     <w:p>
@@ -1988,6 +2425,7 @@
           <w:szCs w:val="19"/>
         </w:rPr>
       </w:pPr>
+      <w:proofErr w:type="spellStart"/>
       <w:r>
         <w:rPr>
           <w:rFonts w:ascii="Consolas" w:hAnsi="Consolas" w:cs="Consolas"/>
@@ -1998,6 +2436,7 @@
         </w:rPr>
         <w:t>event</w:t>
       </w:r>
+      <w:proofErr w:type="spellEnd"/>
       <w:r>
         <w:rPr>
           <w:rFonts w:ascii="Consolas" w:hAnsi="Consolas" w:cs="Consolas"/>
@@ -2008,6 +2447,7 @@
         </w:rPr>
         <w:t xml:space="preserve"> </w:t>
       </w:r>
+      <w:proofErr w:type="spellStart"/>
       <w:r>
         <w:rPr>
           <w:rFonts w:ascii="Consolas" w:hAnsi="Consolas" w:cs="Consolas"/>
@@ -2018,34 +2458,56 @@
         </w:rPr>
         <w:t>SocketHandler</w:t>
       </w:r>
-      <w:r>
-        <w:rPr>
-          <w:rFonts w:ascii="Consolas" w:hAnsi="Consolas" w:cs="Consolas"/>
-          <w:color w:val="000000"/>
-          <w:sz w:val="19"/>
-          <w:szCs w:val="19"/>
-          <w:highlight w:val="white"/>
-        </w:rPr>
-        <w:t xml:space="preserve"> ServerSocketConnected</w:t>
-      </w:r>
+      <w:proofErr w:type="spellEnd"/>
+      <w:r>
+        <w:rPr>
+          <w:rFonts w:ascii="Consolas" w:hAnsi="Consolas" w:cs="Consolas"/>
+          <w:color w:val="000000"/>
+          <w:sz w:val="19"/>
+          <w:szCs w:val="19"/>
+          <w:highlight w:val="white"/>
+        </w:rPr>
+        <w:t xml:space="preserve"> </w:t>
+      </w:r>
+      <w:proofErr w:type="spellStart"/>
+      <w:r>
+        <w:rPr>
+          <w:rFonts w:ascii="Consolas" w:hAnsi="Consolas" w:cs="Consolas"/>
+          <w:color w:val="000000"/>
+          <w:sz w:val="19"/>
+          <w:szCs w:val="19"/>
+          <w:highlight w:val="white"/>
+        </w:rPr>
+        <w:t>ServerSocketConnected</w:t>
+      </w:r>
+      <w:proofErr w:type="spellEnd"/>
     </w:p>
     <w:p>
       <w:r>
         <w:t>U</w:t>
       </w:r>
       <w:r>
-        <w:t>dálost, která je odpálená po připojení na server. V argumentu má socket klienta.</w:t>
-      </w:r>
-    </w:p>
-    <w:p>
-      <w:pPr>
-        <w:rPr>
-          <w:rFonts w:ascii="Consolas" w:hAnsi="Consolas" w:cs="Consolas"/>
-          <w:color w:val="000000"/>
-          <w:sz w:val="19"/>
-          <w:szCs w:val="19"/>
-        </w:rPr>
-      </w:pPr>
+        <w:t xml:space="preserve">dálost, která je odpálená po připojení na server. V argumentu má </w:t>
+      </w:r>
+      <w:proofErr w:type="spellStart"/>
+      <w:r>
+        <w:t>socket</w:t>
+      </w:r>
+      <w:proofErr w:type="spellEnd"/>
+      <w:r>
+        <w:t xml:space="preserve"> klienta.</w:t>
+      </w:r>
+    </w:p>
+    <w:p>
+      <w:pPr>
+        <w:rPr>
+          <w:rFonts w:ascii="Consolas" w:hAnsi="Consolas" w:cs="Consolas"/>
+          <w:color w:val="000000"/>
+          <w:sz w:val="19"/>
+          <w:szCs w:val="19"/>
+        </w:rPr>
+      </w:pPr>
+      <w:proofErr w:type="spellStart"/>
       <w:r>
         <w:rPr>
           <w:rFonts w:ascii="Consolas" w:hAnsi="Consolas" w:cs="Consolas"/>
@@ -2056,6 +2518,7 @@
         </w:rPr>
         <w:t>event</w:t>
       </w:r>
+      <w:proofErr w:type="spellEnd"/>
       <w:r>
         <w:rPr>
           <w:rFonts w:ascii="Consolas" w:hAnsi="Consolas" w:cs="Consolas"/>
@@ -2066,6 +2529,7 @@
         </w:rPr>
         <w:t xml:space="preserve"> </w:t>
       </w:r>
+      <w:proofErr w:type="spellStart"/>
       <w:r>
         <w:rPr>
           <w:rFonts w:ascii="Consolas" w:hAnsi="Consolas" w:cs="Consolas"/>
@@ -2076,16 +2540,29 @@
         </w:rPr>
         <w:t>SimpleMessageHander</w:t>
       </w:r>
-      <w:r>
-        <w:rPr>
-          <w:rFonts w:ascii="Consolas" w:hAnsi="Consolas" w:cs="Consolas"/>
-          <w:color w:val="000000"/>
-          <w:sz w:val="19"/>
-          <w:szCs w:val="19"/>
-          <w:highlight w:val="white"/>
-        </w:rPr>
-        <w:t xml:space="preserve"> MessageReceived</w:t>
-      </w:r>
+      <w:proofErr w:type="spellEnd"/>
+      <w:r>
+        <w:rPr>
+          <w:rFonts w:ascii="Consolas" w:hAnsi="Consolas" w:cs="Consolas"/>
+          <w:color w:val="000000"/>
+          <w:sz w:val="19"/>
+          <w:szCs w:val="19"/>
+          <w:highlight w:val="white"/>
+        </w:rPr>
+        <w:t xml:space="preserve"> </w:t>
+      </w:r>
+      <w:proofErr w:type="spellStart"/>
+      <w:r>
+        <w:rPr>
+          <w:rFonts w:ascii="Consolas" w:hAnsi="Consolas" w:cs="Consolas"/>
+          <w:color w:val="000000"/>
+          <w:sz w:val="19"/>
+          <w:szCs w:val="19"/>
+          <w:highlight w:val="white"/>
+        </w:rPr>
+        <w:t>MessageReceived</w:t>
+      </w:r>
+      <w:proofErr w:type="spellEnd"/>
     </w:p>
     <w:p>
       <w:r>
@@ -2101,6 +2578,7 @@
           <w:szCs w:val="19"/>
         </w:rPr>
       </w:pPr>
+      <w:proofErr w:type="spellStart"/>
       <w:r>
         <w:rPr>
           <w:rFonts w:ascii="Consolas" w:hAnsi="Consolas" w:cs="Consolas"/>
@@ -2111,6 +2589,7 @@
         </w:rPr>
         <w:t>event</w:t>
       </w:r>
+      <w:proofErr w:type="spellEnd"/>
       <w:r>
         <w:rPr>
           <w:rFonts w:ascii="Consolas" w:hAnsi="Consolas" w:cs="Consolas"/>
@@ -2121,6 +2600,7 @@
         </w:rPr>
         <w:t xml:space="preserve"> </w:t>
       </w:r>
+      <w:proofErr w:type="spellStart"/>
       <w:r>
         <w:rPr>
           <w:rFonts w:ascii="Consolas" w:hAnsi="Consolas" w:cs="Consolas"/>
@@ -2131,20 +2611,41 @@
         </w:rPr>
         <w:t>SocketExceptionHandler</w:t>
       </w:r>
-      <w:r>
-        <w:rPr>
-          <w:rFonts w:ascii="Consolas" w:hAnsi="Consolas" w:cs="Consolas"/>
-          <w:color w:val="000000"/>
-          <w:sz w:val="19"/>
-          <w:szCs w:val="19"/>
-          <w:highlight w:val="white"/>
-        </w:rPr>
-        <w:t xml:space="preserve"> ReadingInterrupted</w:t>
-      </w:r>
-    </w:p>
-    <w:p>
-      <w:r>
-        <w:t>Poděděná událost, která je odpálená při chybě objevené při čtení zprávy. Argument obsahuje výjimku a socket, ze kterého bylo čteno.</w:t>
+      <w:proofErr w:type="spellEnd"/>
+      <w:r>
+        <w:rPr>
+          <w:rFonts w:ascii="Consolas" w:hAnsi="Consolas" w:cs="Consolas"/>
+          <w:color w:val="000000"/>
+          <w:sz w:val="19"/>
+          <w:szCs w:val="19"/>
+          <w:highlight w:val="white"/>
+        </w:rPr>
+        <w:t xml:space="preserve"> </w:t>
+      </w:r>
+      <w:proofErr w:type="spellStart"/>
+      <w:r>
+        <w:rPr>
+          <w:rFonts w:ascii="Consolas" w:hAnsi="Consolas" w:cs="Consolas"/>
+          <w:color w:val="000000"/>
+          <w:sz w:val="19"/>
+          <w:szCs w:val="19"/>
+          <w:highlight w:val="white"/>
+        </w:rPr>
+        <w:t>ReadingInterrupted</w:t>
+      </w:r>
+      <w:proofErr w:type="spellEnd"/>
+    </w:p>
+    <w:p>
+      <w:r>
+        <w:t xml:space="preserve">Poděděná událost, která je odpálená při chybě objevené při čtení zprávy. Argument obsahuje výjimku a </w:t>
+      </w:r>
+      <w:proofErr w:type="spellStart"/>
+      <w:r>
+        <w:t>socket</w:t>
+      </w:r>
+      <w:proofErr w:type="spellEnd"/>
+      <w:r>
+        <w:t>, ze kterého bylo čteno.</w:t>
       </w:r>
     </w:p>
     <w:p>
@@ -2156,10 +2657,12 @@
       <w:pPr>
         <w:pStyle w:val="Nadpis4"/>
       </w:pPr>
+      <w:proofErr w:type="spellStart"/>
       <w:r>
         <w:lastRenderedPageBreak/>
         <w:t>SimpleChatServer</w:t>
       </w:r>
+      <w:proofErr w:type="spellEnd"/>
     </w:p>
     <w:p>
       <w:r>
@@ -2183,16 +2686,29 @@
           <w:szCs w:val="19"/>
         </w:rPr>
       </w:pPr>
-      <w:r>
-        <w:rPr>
-          <w:rFonts w:ascii="Consolas" w:hAnsi="Consolas" w:cs="Consolas"/>
-          <w:color w:val="000000"/>
-          <w:sz w:val="19"/>
-          <w:szCs w:val="19"/>
-          <w:highlight w:val="white"/>
-        </w:rPr>
-        <w:t>SimpleChatServer(</w:t>
-      </w:r>
+      <w:proofErr w:type="spellStart"/>
+      <w:r>
+        <w:rPr>
+          <w:rFonts w:ascii="Consolas" w:hAnsi="Consolas" w:cs="Consolas"/>
+          <w:color w:val="000000"/>
+          <w:sz w:val="19"/>
+          <w:szCs w:val="19"/>
+          <w:highlight w:val="white"/>
+        </w:rPr>
+        <w:t>SimpleChatServer</w:t>
+      </w:r>
+      <w:proofErr w:type="spellEnd"/>
+      <w:r>
+        <w:rPr>
+          <w:rFonts w:ascii="Consolas" w:hAnsi="Consolas" w:cs="Consolas"/>
+          <w:color w:val="000000"/>
+          <w:sz w:val="19"/>
+          <w:szCs w:val="19"/>
+          <w:highlight w:val="white"/>
+        </w:rPr>
+        <w:t>(</w:t>
+      </w:r>
+      <w:proofErr w:type="spellStart"/>
       <w:r>
         <w:rPr>
           <w:rFonts w:ascii="Consolas" w:hAnsi="Consolas" w:cs="Consolas"/>
@@ -2203,16 +2719,40 @@
         </w:rPr>
         <w:t>IPAddress</w:t>
       </w:r>
-      <w:r>
-        <w:rPr>
-          <w:rFonts w:ascii="Consolas" w:hAnsi="Consolas" w:cs="Consolas"/>
-          <w:color w:val="000000"/>
-          <w:sz w:val="19"/>
-          <w:szCs w:val="19"/>
-          <w:highlight w:val="white"/>
-        </w:rPr>
-        <w:t xml:space="preserve"> ip, </w:t>
-      </w:r>
+      <w:proofErr w:type="spellEnd"/>
+      <w:r>
+        <w:rPr>
+          <w:rFonts w:ascii="Consolas" w:hAnsi="Consolas" w:cs="Consolas"/>
+          <w:color w:val="000000"/>
+          <w:sz w:val="19"/>
+          <w:szCs w:val="19"/>
+          <w:highlight w:val="white"/>
+        </w:rPr>
+        <w:t xml:space="preserve"> </w:t>
+      </w:r>
+      <w:proofErr w:type="spellStart"/>
+      <w:r>
+        <w:rPr>
+          <w:rFonts w:ascii="Consolas" w:hAnsi="Consolas" w:cs="Consolas"/>
+          <w:color w:val="000000"/>
+          <w:sz w:val="19"/>
+          <w:szCs w:val="19"/>
+          <w:highlight w:val="white"/>
+        </w:rPr>
+        <w:t>ip</w:t>
+      </w:r>
+      <w:proofErr w:type="spellEnd"/>
+      <w:r>
+        <w:rPr>
+          <w:rFonts w:ascii="Consolas" w:hAnsi="Consolas" w:cs="Consolas"/>
+          <w:color w:val="000000"/>
+          <w:sz w:val="19"/>
+          <w:szCs w:val="19"/>
+          <w:highlight w:val="white"/>
+        </w:rPr>
+        <w:t xml:space="preserve">, </w:t>
+      </w:r>
+      <w:proofErr w:type="spellStart"/>
       <w:r>
         <w:rPr>
           <w:rFonts w:ascii="Consolas" w:hAnsi="Consolas" w:cs="Consolas"/>
@@ -2223,6 +2763,7 @@
         </w:rPr>
         <w:t>int</w:t>
       </w:r>
+      <w:proofErr w:type="spellEnd"/>
       <w:r>
         <w:rPr>
           <w:rFonts w:ascii="Consolas" w:hAnsi="Consolas" w:cs="Consolas"/>
@@ -2236,28 +2777,49 @@
     </w:p>
     <w:p>
       <w:r>
-        <w:t>Základní konstruktor třídy.  Na předané ip adrese a portu bude server očekávat příchozí spojení.</w:t>
-      </w:r>
-    </w:p>
-    <w:p>
-      <w:pPr>
-        <w:rPr>
-          <w:rFonts w:ascii="Consolas" w:hAnsi="Consolas" w:cs="Consolas"/>
-          <w:color w:val="000000"/>
-          <w:sz w:val="19"/>
-          <w:szCs w:val="19"/>
-        </w:rPr>
-      </w:pPr>
-      <w:r>
-        <w:rPr>
-          <w:rFonts w:ascii="Consolas" w:hAnsi="Consolas" w:cs="Consolas"/>
-          <w:color w:val="000000"/>
-          <w:sz w:val="19"/>
-          <w:szCs w:val="19"/>
-          <w:highlight w:val="white"/>
-        </w:rPr>
-        <w:t>SimpleChatServer(</w:t>
-      </w:r>
+        <w:t xml:space="preserve">Základní konstruktor třídy.  Na předané </w:t>
+      </w:r>
+      <w:proofErr w:type="spellStart"/>
+      <w:r>
+        <w:t>ip</w:t>
+      </w:r>
+      <w:proofErr w:type="spellEnd"/>
+      <w:r>
+        <w:t xml:space="preserve"> adrese a portu bude server očekávat příchozí spojení.</w:t>
+      </w:r>
+    </w:p>
+    <w:p>
+      <w:pPr>
+        <w:rPr>
+          <w:rFonts w:ascii="Consolas" w:hAnsi="Consolas" w:cs="Consolas"/>
+          <w:color w:val="000000"/>
+          <w:sz w:val="19"/>
+          <w:szCs w:val="19"/>
+        </w:rPr>
+      </w:pPr>
+      <w:proofErr w:type="spellStart"/>
+      <w:r>
+        <w:rPr>
+          <w:rFonts w:ascii="Consolas" w:hAnsi="Consolas" w:cs="Consolas"/>
+          <w:color w:val="000000"/>
+          <w:sz w:val="19"/>
+          <w:szCs w:val="19"/>
+          <w:highlight w:val="white"/>
+        </w:rPr>
+        <w:t>SimpleChatServer</w:t>
+      </w:r>
+      <w:proofErr w:type="spellEnd"/>
+      <w:r>
+        <w:rPr>
+          <w:rFonts w:ascii="Consolas" w:hAnsi="Consolas" w:cs="Consolas"/>
+          <w:color w:val="000000"/>
+          <w:sz w:val="19"/>
+          <w:szCs w:val="19"/>
+          <w:highlight w:val="white"/>
+        </w:rPr>
+        <w:t>(</w:t>
+      </w:r>
+      <w:proofErr w:type="spellStart"/>
       <w:r>
         <w:rPr>
           <w:rFonts w:ascii="Consolas" w:hAnsi="Consolas" w:cs="Consolas"/>
@@ -2268,16 +2830,40 @@
         </w:rPr>
         <w:t>IPAddress</w:t>
       </w:r>
-      <w:r>
-        <w:rPr>
-          <w:rFonts w:ascii="Consolas" w:hAnsi="Consolas" w:cs="Consolas"/>
-          <w:color w:val="000000"/>
-          <w:sz w:val="19"/>
-          <w:szCs w:val="19"/>
-          <w:highlight w:val="white"/>
-        </w:rPr>
-        <w:t xml:space="preserve"> ip, </w:t>
-      </w:r>
+      <w:proofErr w:type="spellEnd"/>
+      <w:r>
+        <w:rPr>
+          <w:rFonts w:ascii="Consolas" w:hAnsi="Consolas" w:cs="Consolas"/>
+          <w:color w:val="000000"/>
+          <w:sz w:val="19"/>
+          <w:szCs w:val="19"/>
+          <w:highlight w:val="white"/>
+        </w:rPr>
+        <w:t xml:space="preserve"> </w:t>
+      </w:r>
+      <w:proofErr w:type="spellStart"/>
+      <w:r>
+        <w:rPr>
+          <w:rFonts w:ascii="Consolas" w:hAnsi="Consolas" w:cs="Consolas"/>
+          <w:color w:val="000000"/>
+          <w:sz w:val="19"/>
+          <w:szCs w:val="19"/>
+          <w:highlight w:val="white"/>
+        </w:rPr>
+        <w:t>ip</w:t>
+      </w:r>
+      <w:proofErr w:type="spellEnd"/>
+      <w:r>
+        <w:rPr>
+          <w:rFonts w:ascii="Consolas" w:hAnsi="Consolas" w:cs="Consolas"/>
+          <w:color w:val="000000"/>
+          <w:sz w:val="19"/>
+          <w:szCs w:val="19"/>
+          <w:highlight w:val="white"/>
+        </w:rPr>
+        <w:t xml:space="preserve">, </w:t>
+      </w:r>
+      <w:proofErr w:type="spellStart"/>
       <w:r>
         <w:rPr>
           <w:rFonts w:ascii="Consolas" w:hAnsi="Consolas" w:cs="Consolas"/>
@@ -2288,6 +2874,7 @@
         </w:rPr>
         <w:t>int</w:t>
       </w:r>
+      <w:proofErr w:type="spellEnd"/>
       <w:r>
         <w:rPr>
           <w:rFonts w:ascii="Consolas" w:hAnsi="Consolas" w:cs="Consolas"/>
@@ -2298,6 +2885,7 @@
         </w:rPr>
         <w:t xml:space="preserve"> port, </w:t>
       </w:r>
+      <w:proofErr w:type="spellStart"/>
       <w:r>
         <w:rPr>
           <w:rFonts w:ascii="Consolas" w:hAnsi="Consolas" w:cs="Consolas"/>
@@ -2308,16 +2896,40 @@
         </w:rPr>
         <w:t>IByteToStringConverter</w:t>
       </w:r>
-      <w:r>
-        <w:rPr>
-          <w:rFonts w:ascii="Consolas" w:hAnsi="Consolas" w:cs="Consolas"/>
-          <w:color w:val="000000"/>
-          <w:sz w:val="19"/>
-          <w:szCs w:val="19"/>
-          <w:highlight w:val="white"/>
-        </w:rPr>
-        <w:t xml:space="preserve"> converter, </w:t>
-      </w:r>
+      <w:proofErr w:type="spellEnd"/>
+      <w:r>
+        <w:rPr>
+          <w:rFonts w:ascii="Consolas" w:hAnsi="Consolas" w:cs="Consolas"/>
+          <w:color w:val="000000"/>
+          <w:sz w:val="19"/>
+          <w:szCs w:val="19"/>
+          <w:highlight w:val="white"/>
+        </w:rPr>
+        <w:t xml:space="preserve"> </w:t>
+      </w:r>
+      <w:proofErr w:type="spellStart"/>
+      <w:r>
+        <w:rPr>
+          <w:rFonts w:ascii="Consolas" w:hAnsi="Consolas" w:cs="Consolas"/>
+          <w:color w:val="000000"/>
+          <w:sz w:val="19"/>
+          <w:szCs w:val="19"/>
+          <w:highlight w:val="white"/>
+        </w:rPr>
+        <w:t>converter</w:t>
+      </w:r>
+      <w:proofErr w:type="spellEnd"/>
+      <w:r>
+        <w:rPr>
+          <w:rFonts w:ascii="Consolas" w:hAnsi="Consolas" w:cs="Consolas"/>
+          <w:color w:val="000000"/>
+          <w:sz w:val="19"/>
+          <w:szCs w:val="19"/>
+          <w:highlight w:val="white"/>
+        </w:rPr>
+        <w:t xml:space="preserve">, </w:t>
+      </w:r>
+      <w:proofErr w:type="spellStart"/>
       <w:r>
         <w:rPr>
           <w:rFonts w:ascii="Consolas" w:hAnsi="Consolas" w:cs="Consolas"/>
@@ -2328,15 +2940,38 @@
         </w:rPr>
         <w:t>IReadingLoopCreator</w:t>
       </w:r>
-      <w:r>
-        <w:rPr>
-          <w:rFonts w:ascii="Consolas" w:hAnsi="Consolas" w:cs="Consolas"/>
-          <w:color w:val="000000"/>
-          <w:sz w:val="19"/>
-          <w:szCs w:val="19"/>
-          <w:highlight w:val="white"/>
-        </w:rPr>
-        <w:t xml:space="preserve"> creator)</w:t>
+      <w:proofErr w:type="spellEnd"/>
+      <w:r>
+        <w:rPr>
+          <w:rFonts w:ascii="Consolas" w:hAnsi="Consolas" w:cs="Consolas"/>
+          <w:color w:val="000000"/>
+          <w:sz w:val="19"/>
+          <w:szCs w:val="19"/>
+          <w:highlight w:val="white"/>
+        </w:rPr>
+        <w:t xml:space="preserve"> </w:t>
+      </w:r>
+      <w:proofErr w:type="spellStart"/>
+      <w:r>
+        <w:rPr>
+          <w:rFonts w:ascii="Consolas" w:hAnsi="Consolas" w:cs="Consolas"/>
+          <w:color w:val="000000"/>
+          <w:sz w:val="19"/>
+          <w:szCs w:val="19"/>
+          <w:highlight w:val="white"/>
+        </w:rPr>
+        <w:t>creator</w:t>
+      </w:r>
+      <w:proofErr w:type="spellEnd"/>
+      <w:r>
+        <w:rPr>
+          <w:rFonts w:ascii="Consolas" w:hAnsi="Consolas" w:cs="Consolas"/>
+          <w:color w:val="000000"/>
+          <w:sz w:val="19"/>
+          <w:szCs w:val="19"/>
+          <w:highlight w:val="white"/>
+        </w:rPr>
+        <w:t>)</w:t>
       </w:r>
     </w:p>
     <w:p>
@@ -2344,7 +2979,23 @@
         <w:t>Nejrozšířenější</w:t>
       </w:r>
       <w:r>
-        <w:t xml:space="preserve"> konstruktor, který vyžaduje instanci koncertru a tovární třídy na „vyčítací smyčky“.</w:t>
+        <w:t xml:space="preserve"> konstruktor, který vyžaduje instanci </w:t>
+      </w:r>
+      <w:proofErr w:type="spellStart"/>
+      <w:r>
+        <w:t>koncertru</w:t>
+      </w:r>
+      <w:proofErr w:type="spellEnd"/>
+      <w:r>
+        <w:t xml:space="preserve"> a tovární třídy na „</w:t>
+      </w:r>
+      <w:proofErr w:type="spellStart"/>
+      <w:r>
+        <w:t>vyčítací</w:t>
+      </w:r>
+      <w:proofErr w:type="spellEnd"/>
+      <w:r>
+        <w:t xml:space="preserve"> smyčky“.</w:t>
       </w:r>
     </w:p>
     <w:p>
@@ -2364,6 +3015,7 @@
           <w:szCs w:val="19"/>
         </w:rPr>
       </w:pPr>
+      <w:proofErr w:type="spellStart"/>
       <w:r>
         <w:rPr>
           <w:rFonts w:ascii="Consolas" w:hAnsi="Consolas" w:cs="Consolas"/>
@@ -2374,6 +3026,7 @@
         </w:rPr>
         <w:t>virtual</w:t>
       </w:r>
+      <w:proofErr w:type="spellEnd"/>
       <w:r>
         <w:rPr>
           <w:rFonts w:ascii="Consolas" w:hAnsi="Consolas" w:cs="Consolas"/>
@@ -2384,6 +3037,7 @@
         </w:rPr>
         <w:t xml:space="preserve"> </w:t>
       </w:r>
+      <w:proofErr w:type="spellStart"/>
       <w:r>
         <w:rPr>
           <w:rFonts w:ascii="Consolas" w:hAnsi="Consolas" w:cs="Consolas"/>
@@ -2394,15 +3048,38 @@
         </w:rPr>
         <w:t>void</w:t>
       </w:r>
-      <w:r>
-        <w:rPr>
-          <w:rFonts w:ascii="Consolas" w:hAnsi="Consolas" w:cs="Consolas"/>
-          <w:color w:val="000000"/>
-          <w:sz w:val="19"/>
-          <w:szCs w:val="19"/>
-          <w:highlight w:val="white"/>
-        </w:rPr>
-        <w:t xml:space="preserve"> StartListen()</w:t>
+      <w:proofErr w:type="spellEnd"/>
+      <w:r>
+        <w:rPr>
+          <w:rFonts w:ascii="Consolas" w:hAnsi="Consolas" w:cs="Consolas"/>
+          <w:color w:val="000000"/>
+          <w:sz w:val="19"/>
+          <w:szCs w:val="19"/>
+          <w:highlight w:val="white"/>
+        </w:rPr>
+        <w:t xml:space="preserve"> </w:t>
+      </w:r>
+      <w:proofErr w:type="spellStart"/>
+      <w:r>
+        <w:rPr>
+          <w:rFonts w:ascii="Consolas" w:hAnsi="Consolas" w:cs="Consolas"/>
+          <w:color w:val="000000"/>
+          <w:sz w:val="19"/>
+          <w:szCs w:val="19"/>
+          <w:highlight w:val="white"/>
+        </w:rPr>
+        <w:t>StartListen</w:t>
+      </w:r>
+      <w:proofErr w:type="spellEnd"/>
+      <w:r>
+        <w:rPr>
+          <w:rFonts w:ascii="Consolas" w:hAnsi="Consolas" w:cs="Consolas"/>
+          <w:color w:val="000000"/>
+          <w:sz w:val="19"/>
+          <w:szCs w:val="19"/>
+          <w:highlight w:val="white"/>
+        </w:rPr>
+        <w:t>()</w:t>
       </w:r>
     </w:p>
     <w:p>
@@ -2422,6 +3099,7 @@
           <w:szCs w:val="19"/>
         </w:rPr>
       </w:pPr>
+      <w:proofErr w:type="spellStart"/>
       <w:r>
         <w:rPr>
           <w:rFonts w:ascii="Consolas" w:hAnsi="Consolas" w:cs="Consolas"/>
@@ -2432,6 +3110,7 @@
         </w:rPr>
         <w:t>virtual</w:t>
       </w:r>
+      <w:proofErr w:type="spellEnd"/>
       <w:r>
         <w:rPr>
           <w:rFonts w:ascii="Consolas" w:hAnsi="Consolas" w:cs="Consolas"/>
@@ -2442,6 +3121,7 @@
         </w:rPr>
         <w:t xml:space="preserve"> </w:t>
       </w:r>
+      <w:proofErr w:type="spellStart"/>
       <w:r>
         <w:rPr>
           <w:rFonts w:ascii="Consolas" w:hAnsi="Consolas" w:cs="Consolas"/>
@@ -2452,16 +3132,40 @@
         </w:rPr>
         <w:t>void</w:t>
       </w:r>
-      <w:r>
-        <w:rPr>
-          <w:rFonts w:ascii="Consolas" w:hAnsi="Consolas" w:cs="Consolas"/>
-          <w:color w:val="000000"/>
-          <w:sz w:val="19"/>
-          <w:szCs w:val="19"/>
-          <w:highlight w:val="white"/>
-        </w:rPr>
-        <w:t xml:space="preserve"> SendMessage(</w:t>
-      </w:r>
+      <w:proofErr w:type="spellEnd"/>
+      <w:r>
+        <w:rPr>
+          <w:rFonts w:ascii="Consolas" w:hAnsi="Consolas" w:cs="Consolas"/>
+          <w:color w:val="000000"/>
+          <w:sz w:val="19"/>
+          <w:szCs w:val="19"/>
+          <w:highlight w:val="white"/>
+        </w:rPr>
+        <w:t xml:space="preserve"> </w:t>
+      </w:r>
+      <w:proofErr w:type="spellStart"/>
+      <w:r>
+        <w:rPr>
+          <w:rFonts w:ascii="Consolas" w:hAnsi="Consolas" w:cs="Consolas"/>
+          <w:color w:val="000000"/>
+          <w:sz w:val="19"/>
+          <w:szCs w:val="19"/>
+          <w:highlight w:val="white"/>
+        </w:rPr>
+        <w:t>SendMessage</w:t>
+      </w:r>
+      <w:proofErr w:type="spellEnd"/>
+      <w:r>
+        <w:rPr>
+          <w:rFonts w:ascii="Consolas" w:hAnsi="Consolas" w:cs="Consolas"/>
+          <w:color w:val="000000"/>
+          <w:sz w:val="19"/>
+          <w:szCs w:val="19"/>
+          <w:highlight w:val="white"/>
+        </w:rPr>
+        <w:t>(</w:t>
+      </w:r>
+      <w:proofErr w:type="spellStart"/>
       <w:r>
         <w:rPr>
           <w:rFonts w:ascii="Consolas" w:hAnsi="Consolas" w:cs="Consolas"/>
@@ -2472,16 +3176,40 @@
         </w:rPr>
         <w:t>Socket</w:t>
       </w:r>
-      <w:r>
-        <w:rPr>
-          <w:rFonts w:ascii="Consolas" w:hAnsi="Consolas" w:cs="Consolas"/>
-          <w:color w:val="000000"/>
-          <w:sz w:val="19"/>
-          <w:szCs w:val="19"/>
-          <w:highlight w:val="white"/>
-        </w:rPr>
-        <w:t xml:space="preserve"> socket, </w:t>
-      </w:r>
+      <w:proofErr w:type="spellEnd"/>
+      <w:r>
+        <w:rPr>
+          <w:rFonts w:ascii="Consolas" w:hAnsi="Consolas" w:cs="Consolas"/>
+          <w:color w:val="000000"/>
+          <w:sz w:val="19"/>
+          <w:szCs w:val="19"/>
+          <w:highlight w:val="white"/>
+        </w:rPr>
+        <w:t xml:space="preserve"> </w:t>
+      </w:r>
+      <w:proofErr w:type="spellStart"/>
+      <w:r>
+        <w:rPr>
+          <w:rFonts w:ascii="Consolas" w:hAnsi="Consolas" w:cs="Consolas"/>
+          <w:color w:val="000000"/>
+          <w:sz w:val="19"/>
+          <w:szCs w:val="19"/>
+          <w:highlight w:val="white"/>
+        </w:rPr>
+        <w:t>socket</w:t>
+      </w:r>
+      <w:proofErr w:type="spellEnd"/>
+      <w:r>
+        <w:rPr>
+          <w:rFonts w:ascii="Consolas" w:hAnsi="Consolas" w:cs="Consolas"/>
+          <w:color w:val="000000"/>
+          <w:sz w:val="19"/>
+          <w:szCs w:val="19"/>
+          <w:highlight w:val="white"/>
+        </w:rPr>
+        <w:t xml:space="preserve">, </w:t>
+      </w:r>
+      <w:proofErr w:type="spellStart"/>
       <w:r>
         <w:rPr>
           <w:rFonts w:ascii="Consolas" w:hAnsi="Consolas" w:cs="Consolas"/>
@@ -2492,31 +3220,63 @@
         </w:rPr>
         <w:t>string</w:t>
       </w:r>
-      <w:r>
-        <w:rPr>
-          <w:rFonts w:ascii="Consolas" w:hAnsi="Consolas" w:cs="Consolas"/>
-          <w:color w:val="000000"/>
-          <w:sz w:val="19"/>
-          <w:szCs w:val="19"/>
-          <w:highlight w:val="white"/>
-        </w:rPr>
-        <w:t xml:space="preserve"> message)</w:t>
-      </w:r>
-    </w:p>
-    <w:p>
-      <w:r>
-        <w:t>Virtuální metoda, která odesílá zprávy na zadaný socket.</w:t>
-      </w:r>
-    </w:p>
-    <w:p>
-      <w:pPr>
-        <w:rPr>
-          <w:rFonts w:ascii="Consolas" w:hAnsi="Consolas" w:cs="Consolas"/>
-          <w:color w:val="000000"/>
-          <w:sz w:val="19"/>
-          <w:szCs w:val="19"/>
-        </w:rPr>
-      </w:pPr>
+      <w:proofErr w:type="spellEnd"/>
+      <w:r>
+        <w:rPr>
+          <w:rFonts w:ascii="Consolas" w:hAnsi="Consolas" w:cs="Consolas"/>
+          <w:color w:val="000000"/>
+          <w:sz w:val="19"/>
+          <w:szCs w:val="19"/>
+          <w:highlight w:val="white"/>
+        </w:rPr>
+        <w:t xml:space="preserve"> </w:t>
+      </w:r>
+      <w:proofErr w:type="spellStart"/>
+      <w:r>
+        <w:rPr>
+          <w:rFonts w:ascii="Consolas" w:hAnsi="Consolas" w:cs="Consolas"/>
+          <w:color w:val="000000"/>
+          <w:sz w:val="19"/>
+          <w:szCs w:val="19"/>
+          <w:highlight w:val="white"/>
+        </w:rPr>
+        <w:t>message</w:t>
+      </w:r>
+      <w:proofErr w:type="spellEnd"/>
+      <w:r>
+        <w:rPr>
+          <w:rFonts w:ascii="Consolas" w:hAnsi="Consolas" w:cs="Consolas"/>
+          <w:color w:val="000000"/>
+          <w:sz w:val="19"/>
+          <w:szCs w:val="19"/>
+          <w:highlight w:val="white"/>
+        </w:rPr>
+        <w:t>)</w:t>
+      </w:r>
+    </w:p>
+    <w:p>
+      <w:r>
+        <w:t xml:space="preserve">Virtuální metoda, která odesílá zprávy na zadaný </w:t>
+      </w:r>
+      <w:proofErr w:type="spellStart"/>
+      <w:r>
+        <w:t>socket</w:t>
+      </w:r>
+      <w:proofErr w:type="spellEnd"/>
+      <w:r>
+        <w:t>.</w:t>
+      </w:r>
+    </w:p>
+    <w:p>
+      <w:pPr>
+        <w:rPr>
+          <w:rFonts w:ascii="Consolas" w:hAnsi="Consolas" w:cs="Consolas"/>
+          <w:color w:val="000000"/>
+          <w:sz w:val="19"/>
+          <w:szCs w:val="19"/>
+        </w:rPr>
+      </w:pPr>
+      <w:proofErr w:type="spellStart"/>
       <w:r>
         <w:rPr>
           <w:rFonts w:ascii="Consolas" w:hAnsi="Consolas" w:cs="Consolas"/>
@@ -2527,6 +3287,7 @@
         </w:rPr>
         <w:t>virtual</w:t>
       </w:r>
+      <w:proofErr w:type="spellEnd"/>
       <w:r>
         <w:rPr>
           <w:rFonts w:ascii="Consolas" w:hAnsi="Consolas" w:cs="Consolas"/>
@@ -2537,6 +3298,7 @@
         </w:rPr>
         <w:t xml:space="preserve"> </w:t>
       </w:r>
+      <w:proofErr w:type="spellStart"/>
       <w:r>
         <w:rPr>
           <w:rFonts w:ascii="Consolas" w:hAnsi="Consolas" w:cs="Consolas"/>
@@ -2547,15 +3309,38 @@
         </w:rPr>
         <w:t>void</w:t>
       </w:r>
-      <w:r>
-        <w:rPr>
-          <w:rFonts w:ascii="Consolas" w:hAnsi="Consolas" w:cs="Consolas"/>
-          <w:color w:val="000000"/>
-          <w:sz w:val="19"/>
-          <w:szCs w:val="19"/>
-          <w:highlight w:val="white"/>
-        </w:rPr>
-        <w:t xml:space="preserve"> Close()</w:t>
+      <w:proofErr w:type="spellEnd"/>
+      <w:r>
+        <w:rPr>
+          <w:rFonts w:ascii="Consolas" w:hAnsi="Consolas" w:cs="Consolas"/>
+          <w:color w:val="000000"/>
+          <w:sz w:val="19"/>
+          <w:szCs w:val="19"/>
+          <w:highlight w:val="white"/>
+        </w:rPr>
+        <w:t xml:space="preserve"> </w:t>
+      </w:r>
+      <w:proofErr w:type="spellStart"/>
+      <w:r>
+        <w:rPr>
+          <w:rFonts w:ascii="Consolas" w:hAnsi="Consolas" w:cs="Consolas"/>
+          <w:color w:val="000000"/>
+          <w:sz w:val="19"/>
+          <w:szCs w:val="19"/>
+          <w:highlight w:val="white"/>
+        </w:rPr>
+        <w:t>Close</w:t>
+      </w:r>
+      <w:proofErr w:type="spellEnd"/>
+      <w:r>
+        <w:rPr>
+          <w:rFonts w:ascii="Consolas" w:hAnsi="Consolas" w:cs="Consolas"/>
+          <w:color w:val="000000"/>
+          <w:sz w:val="19"/>
+          <w:szCs w:val="19"/>
+          <w:highlight w:val="white"/>
+        </w:rPr>
+        <w:t>()</w:t>
       </w:r>
     </w:p>
     <w:p>
@@ -2580,6 +3365,7 @@
           <w:szCs w:val="19"/>
         </w:rPr>
       </w:pPr>
+      <w:proofErr w:type="spellStart"/>
       <w:r>
         <w:rPr>
           <w:rFonts w:ascii="Consolas" w:hAnsi="Consolas" w:cs="Consolas"/>
@@ -2590,6 +3376,7 @@
         </w:rPr>
         <w:t>event</w:t>
       </w:r>
+      <w:proofErr w:type="spellEnd"/>
       <w:r>
         <w:rPr>
           <w:rFonts w:ascii="Consolas" w:hAnsi="Consolas" w:cs="Consolas"/>
@@ -2600,6 +3387,7 @@
         </w:rPr>
         <w:t xml:space="preserve"> </w:t>
       </w:r>
+      <w:proofErr w:type="spellStart"/>
       <w:r>
         <w:rPr>
           <w:rFonts w:ascii="Consolas" w:hAnsi="Consolas" w:cs="Consolas"/>
@@ -2610,16 +3398,29 @@
         </w:rPr>
         <w:t>SocketHandler</w:t>
       </w:r>
-      <w:r>
-        <w:rPr>
-          <w:rFonts w:ascii="Consolas" w:hAnsi="Consolas" w:cs="Consolas"/>
-          <w:color w:val="000000"/>
-          <w:sz w:val="19"/>
-          <w:szCs w:val="19"/>
-          <w:highlight w:val="white"/>
-        </w:rPr>
-        <w:t xml:space="preserve"> SocketAccepted</w:t>
-      </w:r>
+      <w:proofErr w:type="spellEnd"/>
+      <w:r>
+        <w:rPr>
+          <w:rFonts w:ascii="Consolas" w:hAnsi="Consolas" w:cs="Consolas"/>
+          <w:color w:val="000000"/>
+          <w:sz w:val="19"/>
+          <w:szCs w:val="19"/>
+          <w:highlight w:val="white"/>
+        </w:rPr>
+        <w:t xml:space="preserve"> </w:t>
+      </w:r>
+      <w:proofErr w:type="spellStart"/>
+      <w:r>
+        <w:rPr>
+          <w:rFonts w:ascii="Consolas" w:hAnsi="Consolas" w:cs="Consolas"/>
+          <w:color w:val="000000"/>
+          <w:sz w:val="19"/>
+          <w:szCs w:val="19"/>
+          <w:highlight w:val="white"/>
+        </w:rPr>
+        <w:t>SocketAccepted</w:t>
+      </w:r>
+      <w:proofErr w:type="spellEnd"/>
     </w:p>
     <w:p>
       <w:r>
@@ -2632,18 +3433,27 @@
         <w:t>klienta</w:t>
       </w:r>
       <w:r>
-        <w:t>. V argumentu má socket klienta.</w:t>
-      </w:r>
-    </w:p>
-    <w:p>
-      <w:pPr>
-        <w:rPr>
-          <w:rFonts w:ascii="Consolas" w:hAnsi="Consolas" w:cs="Consolas"/>
-          <w:color w:val="000000"/>
-          <w:sz w:val="19"/>
-          <w:szCs w:val="19"/>
-        </w:rPr>
-      </w:pPr>
+        <w:t xml:space="preserve">. V argumentu má </w:t>
+      </w:r>
+      <w:proofErr w:type="spellStart"/>
+      <w:r>
+        <w:t>socket</w:t>
+      </w:r>
+      <w:proofErr w:type="spellEnd"/>
+      <w:r>
+        <w:t xml:space="preserve"> klienta.</w:t>
+      </w:r>
+    </w:p>
+    <w:p>
+      <w:pPr>
+        <w:rPr>
+          <w:rFonts w:ascii="Consolas" w:hAnsi="Consolas" w:cs="Consolas"/>
+          <w:color w:val="000000"/>
+          <w:sz w:val="19"/>
+          <w:szCs w:val="19"/>
+        </w:rPr>
+      </w:pPr>
+      <w:proofErr w:type="spellStart"/>
       <w:r>
         <w:rPr>
           <w:rFonts w:ascii="Consolas" w:hAnsi="Consolas" w:cs="Consolas"/>
@@ -2654,6 +3464,7 @@
         </w:rPr>
         <w:t>event</w:t>
       </w:r>
+      <w:proofErr w:type="spellEnd"/>
       <w:r>
         <w:rPr>
           <w:rFonts w:ascii="Consolas" w:hAnsi="Consolas" w:cs="Consolas"/>
@@ -2664,6 +3475,7 @@
         </w:rPr>
         <w:t xml:space="preserve"> </w:t>
       </w:r>
+      <w:proofErr w:type="spellStart"/>
       <w:r>
         <w:rPr>
           <w:rFonts w:ascii="Consolas" w:hAnsi="Consolas" w:cs="Consolas"/>
@@ -2674,16 +3486,29 @@
         </w:rPr>
         <w:t>SimpleMessageHander</w:t>
       </w:r>
-      <w:r>
-        <w:rPr>
-          <w:rFonts w:ascii="Consolas" w:hAnsi="Consolas" w:cs="Consolas"/>
-          <w:color w:val="000000"/>
-          <w:sz w:val="19"/>
-          <w:szCs w:val="19"/>
-          <w:highlight w:val="white"/>
-        </w:rPr>
-        <w:t xml:space="preserve"> MessageReceived</w:t>
-      </w:r>
+      <w:proofErr w:type="spellEnd"/>
+      <w:r>
+        <w:rPr>
+          <w:rFonts w:ascii="Consolas" w:hAnsi="Consolas" w:cs="Consolas"/>
+          <w:color w:val="000000"/>
+          <w:sz w:val="19"/>
+          <w:szCs w:val="19"/>
+          <w:highlight w:val="white"/>
+        </w:rPr>
+        <w:t xml:space="preserve"> </w:t>
+      </w:r>
+      <w:proofErr w:type="spellStart"/>
+      <w:r>
+        <w:rPr>
+          <w:rFonts w:ascii="Consolas" w:hAnsi="Consolas" w:cs="Consolas"/>
+          <w:color w:val="000000"/>
+          <w:sz w:val="19"/>
+          <w:szCs w:val="19"/>
+          <w:highlight w:val="white"/>
+        </w:rPr>
+        <w:t>MessageReceived</w:t>
+      </w:r>
+      <w:proofErr w:type="spellEnd"/>
     </w:p>
     <w:p>
       <w:r>
@@ -2699,6 +3524,7 @@
           <w:szCs w:val="19"/>
         </w:rPr>
       </w:pPr>
+      <w:proofErr w:type="spellStart"/>
       <w:r>
         <w:rPr>
           <w:rFonts w:ascii="Consolas" w:hAnsi="Consolas" w:cs="Consolas"/>
@@ -2709,6 +3535,7 @@
         </w:rPr>
         <w:t>event</w:t>
       </w:r>
+      <w:proofErr w:type="spellEnd"/>
       <w:r>
         <w:rPr>
           <w:rFonts w:ascii="Consolas" w:hAnsi="Consolas" w:cs="Consolas"/>
@@ -2719,6 +3546,7 @@
         </w:rPr>
         <w:t xml:space="preserve"> </w:t>
       </w:r>
+      <w:proofErr w:type="spellStart"/>
       <w:r>
         <w:rPr>
           <w:rFonts w:ascii="Consolas" w:hAnsi="Consolas" w:cs="Consolas"/>
@@ -2729,20 +3557,41 @@
         </w:rPr>
         <w:t>SocketExceptionHandler</w:t>
       </w:r>
-      <w:r>
-        <w:rPr>
-          <w:rFonts w:ascii="Consolas" w:hAnsi="Consolas" w:cs="Consolas"/>
-          <w:color w:val="000000"/>
-          <w:sz w:val="19"/>
-          <w:szCs w:val="19"/>
-          <w:highlight w:val="white"/>
-        </w:rPr>
-        <w:t xml:space="preserve"> ReadingInterrupted</w:t>
-      </w:r>
-    </w:p>
-    <w:p>
-      <w:r>
-        <w:t>Poděděná událost, která je odpálená při chybě objevené při čtení zprávy. Argument obsahuje výjimku a socket, ze kterého bylo čteno.</w:t>
+      <w:proofErr w:type="spellEnd"/>
+      <w:r>
+        <w:rPr>
+          <w:rFonts w:ascii="Consolas" w:hAnsi="Consolas" w:cs="Consolas"/>
+          <w:color w:val="000000"/>
+          <w:sz w:val="19"/>
+          <w:szCs w:val="19"/>
+          <w:highlight w:val="white"/>
+        </w:rPr>
+        <w:t xml:space="preserve"> </w:t>
+      </w:r>
+      <w:proofErr w:type="spellStart"/>
+      <w:r>
+        <w:rPr>
+          <w:rFonts w:ascii="Consolas" w:hAnsi="Consolas" w:cs="Consolas"/>
+          <w:color w:val="000000"/>
+          <w:sz w:val="19"/>
+          <w:szCs w:val="19"/>
+          <w:highlight w:val="white"/>
+        </w:rPr>
+        <w:t>ReadingInterrupted</w:t>
+      </w:r>
+      <w:proofErr w:type="spellEnd"/>
+    </w:p>
+    <w:p>
+      <w:r>
+        <w:t xml:space="preserve">Poděděná událost, která je odpálená při chybě objevené při čtení zprávy. Argument obsahuje výjimku a </w:t>
+      </w:r>
+      <w:proofErr w:type="spellStart"/>
+      <w:r>
+        <w:t>socket</w:t>
+      </w:r>
+      <w:proofErr w:type="spellEnd"/>
+      <w:r>
+        <w:t>, ze kterého bylo čteno.</w:t>
       </w:r>
     </w:p>
     <w:p>
@@ -2755,22 +3604,70 @@
     </w:p>
     <w:p>
       <w:r>
-        <w:t>Pomocí výše uvedených metod a událostí jsme snadno schopni realizovat jakoukoliv komunikaci po síti. Stačí si připravit pevně daný, známý formát zprávy, zapsat ho do objektu, serializovat a odeslat jako textovou zprávu.</w:t>
-      </w:r>
-    </w:p>
-    <w:p>
-      <w:r>
-        <w:t>Na druhé straně, díky známému formátu budeme schopni objekt deserializovat a data přečíst.</w:t>
-      </w:r>
-    </w:p>
-    <w:p>
-      <w:r>
-        <w:t>Klient je realizován pomocí dvou vláken. Hlavní vlákno si drží například konzole a pomoci SendMessage může zprávy posílat. Vedlejší vlákno neustále vyčkává na socketu a čte příchozí zprávy.</w:t>
-      </w:r>
-    </w:p>
-    <w:p>
-      <w:r>
-        <w:t xml:space="preserve">Server je vícevláknový. V hlavním vlákně neustále čeká na příchozí spojení a jakmile se spoj akceptován, tak vytvoří čtecí vlákno a opět vyčkává na příchozí zprávy od klienta. </w:t>
+        <w:t xml:space="preserve">Pomocí výše uvedených metod a událostí jsme snadno schopni realizovat jakoukoliv komunikaci po síti. Stačí si připravit pevně daný, známý formát zprávy, zapsat ho do objektu, </w:t>
+      </w:r>
+      <w:proofErr w:type="spellStart"/>
+      <w:r>
+        <w:t>serializovat</w:t>
+      </w:r>
+      <w:proofErr w:type="spellEnd"/>
+      <w:r>
+        <w:t xml:space="preserve"> a odeslat jako textovou zprávu.</w:t>
+      </w:r>
+    </w:p>
+    <w:p>
+      <w:r>
+        <w:t xml:space="preserve">Na druhé straně, díky známému formátu budeme schopni objekt </w:t>
+      </w:r>
+      <w:proofErr w:type="spellStart"/>
+      <w:r>
+        <w:t>deserializovat</w:t>
+      </w:r>
+      <w:proofErr w:type="spellEnd"/>
+      <w:r>
+        <w:t xml:space="preserve"> a data přečíst.</w:t>
+      </w:r>
+    </w:p>
+    <w:p>
+      <w:r>
+        <w:t xml:space="preserve">Klient je realizován pomocí dvou vláken. Hlavní vlákno si drží například konzole a pomoci </w:t>
+      </w:r>
+      <w:proofErr w:type="spellStart"/>
+      <w:r>
+        <w:t>SendMessage</w:t>
+      </w:r>
+      <w:proofErr w:type="spellEnd"/>
+      <w:r>
+        <w:t xml:space="preserve"> může zprávy posílat. Vedlejší vlákno neustále vyčkává na </w:t>
+      </w:r>
+      <w:proofErr w:type="spellStart"/>
+      <w:r>
+        <w:t>socketu</w:t>
+      </w:r>
+      <w:proofErr w:type="spellEnd"/>
+      <w:r>
+        <w:t xml:space="preserve"> a čte příchozí zprávy.</w:t>
+      </w:r>
+    </w:p>
+    <w:p>
+      <w:r>
+        <w:t xml:space="preserve">Server je </w:t>
+      </w:r>
+      <w:proofErr w:type="spellStart"/>
+      <w:r>
+        <w:t>vícevláknový</w:t>
+      </w:r>
+      <w:proofErr w:type="spellEnd"/>
+      <w:r>
+        <w:t xml:space="preserve">. V hlavním vlákně neustále čeká na příchozí </w:t>
+      </w:r>
+      <w:proofErr w:type="gramStart"/>
+      <w:r>
+        <w:t>spojení a jakmile</w:t>
+      </w:r>
+      <w:proofErr w:type="gramEnd"/>
+      <w:r>
+        <w:t xml:space="preserve"> se spoj akceptován, tak vytvoří čtecí vlákno a opět vyčkává na příchozí zprávy od klienta. </w:t>
       </w:r>
       <w:r>
         <w:t>Pro každého klienta je vlákno nové.</w:t>
@@ -2780,17 +3677,26 @@
       <w:pPr>
         <w:pStyle w:val="Nadpis3"/>
       </w:pPr>
-      <w:bookmarkStart w:id="6" w:name="_Toc328583813"/>
-      <w:bookmarkStart w:id="7" w:name="_Toc328583812"/>
+      <w:bookmarkStart w:id="5" w:name="_Toc356196139"/>
+      <w:proofErr w:type="spellStart"/>
       <w:r>
         <w:lastRenderedPageBreak/>
         <w:t>ChatServer</w:t>
       </w:r>
-      <w:bookmarkEnd w:id="6"/>
-    </w:p>
-    <w:p>
-      <w:r>
-        <w:t>Server je postavený na konzolové aplikaci. Pro samotnou komunikaci používá knihovnu ChatLibrary. Prakticky jen vyhodnocuje příchozí zprávy a následně je přeposílá na místo určení.</w:t>
+      <w:bookmarkEnd w:id="5"/>
+      <w:proofErr w:type="spellEnd"/>
+    </w:p>
+    <w:p>
+      <w:r>
+        <w:t xml:space="preserve">Server je postavený na konzolové aplikaci. Pro samotnou komunikaci používá knihovnu </w:t>
+      </w:r>
+      <w:proofErr w:type="spellStart"/>
+      <w:r>
+        <w:t>ChatLibrary</w:t>
+      </w:r>
+      <w:proofErr w:type="spellEnd"/>
+      <w:r>
+        <w:t>. Prakticky jen vyhodnocuje příchozí zprávy a následně je přeposílá na místo určení.</w:t>
       </w:r>
     </w:p>
     <w:p>
@@ -2800,23 +3706,127 @@
     </w:p>
     <w:p>
       <w:r>
-        <w:t>Pokud je příchozí komunikace akceptována, tak ještě pořád nelze komunikovat se serverem a ten odpovídá na příchozí zprávy z nepřihlášeného socketu buď hlášením „</w:t>
-      </w:r>
+        <w:t xml:space="preserve">Pokud je příchozí komunikace akceptována, tak ještě pořád nelze komunikovat se serverem a ten odpovídá na příchozí zprávy z nepřihlášeného </w:t>
+      </w:r>
+      <w:proofErr w:type="spellStart"/>
+      <w:r>
+        <w:t>socketu</w:t>
+      </w:r>
+      <w:proofErr w:type="spellEnd"/>
+      <w:r>
+        <w:t xml:space="preserve"> buď hlášením „</w:t>
+      </w:r>
+      <w:proofErr w:type="spellStart"/>
       <w:r>
         <w:rPr>
           <w:i/>
         </w:rPr>
-        <w:t>Unknown format of message</w:t>
-      </w:r>
-      <w:r>
-        <w:t>“ v případě, kdy poslaný objekt není typu ChatMessage. Při splnění daného formátu potom „</w:t>
-      </w:r>
+        <w:t>Unknown</w:t>
+      </w:r>
+      <w:proofErr w:type="spellEnd"/>
       <w:r>
         <w:rPr>
           <w:i/>
         </w:rPr>
-        <w:t>You must login before</w:t>
-      </w:r>
+        <w:t xml:space="preserve"> </w:t>
+      </w:r>
+      <w:proofErr w:type="spellStart"/>
+      <w:r>
+        <w:rPr>
+          <w:i/>
+        </w:rPr>
+        <w:t>format</w:t>
+      </w:r>
+      <w:proofErr w:type="spellEnd"/>
+      <w:r>
+        <w:rPr>
+          <w:i/>
+        </w:rPr>
+        <w:t xml:space="preserve"> </w:t>
+      </w:r>
+      <w:proofErr w:type="spellStart"/>
+      <w:r>
+        <w:rPr>
+          <w:i/>
+        </w:rPr>
+        <w:t>of</w:t>
+      </w:r>
+      <w:proofErr w:type="spellEnd"/>
+      <w:r>
+        <w:rPr>
+          <w:i/>
+        </w:rPr>
+        <w:t xml:space="preserve"> </w:t>
+      </w:r>
+      <w:proofErr w:type="spellStart"/>
+      <w:r>
+        <w:rPr>
+          <w:i/>
+        </w:rPr>
+        <w:t>message</w:t>
+      </w:r>
+      <w:proofErr w:type="spellEnd"/>
+      <w:r>
+        <w:t xml:space="preserve">“ v případě, kdy poslaný objekt není typu </w:t>
+      </w:r>
+      <w:proofErr w:type="spellStart"/>
+      <w:r>
+        <w:t>ChatMessage</w:t>
+      </w:r>
+      <w:proofErr w:type="spellEnd"/>
+      <w:r>
+        <w:t>. Při splnění daného formátu potom „</w:t>
+      </w:r>
+      <w:proofErr w:type="spellStart"/>
+      <w:r>
+        <w:rPr>
+          <w:i/>
+        </w:rPr>
+        <w:t>You</w:t>
+      </w:r>
+      <w:proofErr w:type="spellEnd"/>
+      <w:r>
+        <w:rPr>
+          <w:i/>
+        </w:rPr>
+        <w:t xml:space="preserve"> </w:t>
+      </w:r>
+      <w:proofErr w:type="spellStart"/>
+      <w:r>
+        <w:rPr>
+          <w:i/>
+        </w:rPr>
+        <w:t>must</w:t>
+      </w:r>
+      <w:proofErr w:type="spellEnd"/>
+      <w:r>
+        <w:rPr>
+          <w:i/>
+        </w:rPr>
+        <w:t xml:space="preserve"> </w:t>
+      </w:r>
+      <w:proofErr w:type="spellStart"/>
+      <w:r>
+        <w:rPr>
+          <w:i/>
+        </w:rPr>
+        <w:t>login</w:t>
+      </w:r>
+      <w:proofErr w:type="spellEnd"/>
+      <w:r>
+        <w:rPr>
+          <w:i/>
+        </w:rPr>
+        <w:t xml:space="preserve"> </w:t>
+      </w:r>
+      <w:proofErr w:type="spellStart"/>
+      <w:r>
+        <w:rPr>
+          <w:i/>
+        </w:rPr>
+        <w:t>before</w:t>
+      </w:r>
+      <w:proofErr w:type="spellEnd"/>
       <w:r>
         <w:t>“, kde v podstatě nutí uživatele, aby se přihlásil.</w:t>
       </w:r>
@@ -2838,8 +3848,13 @@
       <w:r>
         <w:t xml:space="preserve">Objekt nesoucí zprávu v těle obsahuje jméno, pod kterým bude uživatel přihlášen. Server vytvoří instanci </w:t>
       </w:r>
-      <w:r>
-        <w:t>LoggedUser, kterou přidá do kolekce registrovaných uživatelů a údaj o přihlášení se odešle všem registrovaným uživatelům.</w:t>
+      <w:proofErr w:type="spellStart"/>
+      <w:r>
+        <w:t>LoggedUser</w:t>
+      </w:r>
+      <w:proofErr w:type="spellEnd"/>
+      <w:r>
+        <w:t>, kterou přidá do kolekce registrovaných uživatelů a údaj o přihlášení se odešle všem registrovaným uživatelům.</w:t>
       </w:r>
     </w:p>
     <w:p>
@@ -2852,14 +3867,24 @@
     </w:p>
     <w:p>
       <w:r>
-        <w:t xml:space="preserve">Tento příkaz je implementován velmi podobně jako „login“. Uživatel odešle </w:t>
+        <w:t>Tento příkaz je implementován velmi podobně jako „</w:t>
+      </w:r>
+      <w:proofErr w:type="spellStart"/>
+      <w:r>
+        <w:t>login</w:t>
+      </w:r>
+      <w:proofErr w:type="spellEnd"/>
+      <w:r>
+        <w:t xml:space="preserve">“. Uživatel odešle </w:t>
       </w:r>
       <w:r>
         <w:t>„</w:t>
       </w:r>
+      <w:proofErr w:type="spellStart"/>
       <w:r>
         <w:t>logout</w:t>
       </w:r>
+      <w:proofErr w:type="spellEnd"/>
       <w:r>
         <w:t>“</w:t>
       </w:r>
@@ -2903,7 +3928,15 @@
     </w:p>
     <w:p>
       <w:r>
-        <w:t>Server odesilateli vrátí seznam všech registrovaných uživatelů. Tato kolekce je serializovaná a odeslána v těle zprávy.</w:t>
+        <w:t xml:space="preserve">Server odesilateli vrátí seznam všech registrovaných uživatelů. Tato kolekce je </w:t>
+      </w:r>
+      <w:proofErr w:type="spellStart"/>
+      <w:r>
+        <w:t>serializovaná</w:t>
+      </w:r>
+      <w:proofErr w:type="spellEnd"/>
+      <w:r>
+        <w:t xml:space="preserve"> a odeslána v těle zprávy.</w:t>
       </w:r>
     </w:p>
     <w:p>
@@ -2932,7 +3965,23 @@
     </w:p>
     <w:p>
       <w:r>
-        <w:t>Ve smyčce, která neustále vyčítá zprávy ze socketu, se mohou objevit chyby, např. při pádu klienta a tyto výjimky jsou odchytávány a odpalovány pomocí jako události „ReadingInterrupted“.</w:t>
+        <w:t xml:space="preserve">Ve smyčce, která neustále vyčítá zprávy ze </w:t>
+      </w:r>
+      <w:proofErr w:type="spellStart"/>
+      <w:r>
+        <w:t>socketu</w:t>
+      </w:r>
+      <w:proofErr w:type="spellEnd"/>
+      <w:r>
+        <w:t>, se mohou objevit chyby, např. při pádu klienta a tyto výjimky jsou odchytávány a odpalovány pomocí jako události „</w:t>
+      </w:r>
+      <w:proofErr w:type="spellStart"/>
+      <w:r>
+        <w:t>ReadingInterrupted</w:t>
+      </w:r>
+      <w:proofErr w:type="spellEnd"/>
+      <w:r>
+        <w:t>“.</w:t>
       </w:r>
     </w:p>
     <w:p>
@@ -2946,45 +3995,176 @@
       <w:pPr>
         <w:pStyle w:val="Nadpis3"/>
       </w:pPr>
+      <w:bookmarkStart w:id="6" w:name="_Toc356196140"/>
+      <w:proofErr w:type="spellStart"/>
       <w:r>
         <w:lastRenderedPageBreak/>
         <w:t>ChatKlient</w:t>
       </w:r>
-      <w:bookmarkEnd w:id="7"/>
-    </w:p>
-    <w:p>
-      <w:r>
-        <w:t>Klient je reprezentován pomocí „tlustého“ klienta, tedy desktopovou aplikací. Pro psaní klienta jsem měl na výběr mezi WinForm a WPF technologií.</w:t>
-      </w:r>
-    </w:p>
-    <w:p>
-      <w:r>
-        <w:t>Protože se velice zaměřuji na WPF problematiku a znám ji více než WinForms, tak jsem si vybral WPF. Je to prakticky nástupce WinForm technologie. Veškerá grafika je vektorová a hardwarově akcelerovaná.</w:t>
-      </w:r>
-    </w:p>
-    <w:p>
-      <w:r>
-        <w:t xml:space="preserve">Aby byl klient snadno modifikovatelný, využil jsem návrhového vzoru M-V-VM (Model-View-ViewModel), což je specifický vzor vycházející z tradičního návrhu MVC (Model-View-Controller) a je „na míru“ ušit přímo pro WPF technologii. </w:t>
-      </w:r>
-    </w:p>
-    <w:p>
-      <w:r>
-        <w:t>Hlavní výhoda tohoto návrhového vzoru je oddělení prezenční vrstvy od dat. View jako takové pouze data zobrazuje (binding) a veškeré akce jsou prezentovány příkazy (commands).</w:t>
-      </w:r>
-    </w:p>
-    <w:p>
-      <w:r>
-        <w:t>Lze tak snadno „zahodit“ View vrstvu a nahradit ji jinou, stačí pouze dodržet jmennou konvenci vlastností, které jsou zobrazovány a příkazů, které využíváme.</w:t>
-      </w:r>
-    </w:p>
-    <w:p>
-      <w:r>
-        <w:t>Aplikace obsahuje pouze dvě okna. Hlavní okno umožňuje kompletní ovládání chatu. Okénko „Login“ pak usnadňuje konfiguraci serveru, na který se hlásíme.</w:t>
-      </w:r>
-    </w:p>
-    <w:p>
-      <w:r>
-        <w:t>Všechny tlačítka jsou řízeny tzn. Guard vlastnostmi, které vždy kontrolují, jestli lze daná akce provézt. Pokud nelze, bude tlačítko disablováno.</w:t>
+      <w:bookmarkEnd w:id="6"/>
+      <w:proofErr w:type="spellEnd"/>
+    </w:p>
+    <w:p>
+      <w:r>
+        <w:t xml:space="preserve">Klient je reprezentován pomocí „tlustého“ klienta, tedy desktopovou aplikací. Pro psaní klienta jsem měl na výběr mezi </w:t>
+      </w:r>
+      <w:proofErr w:type="spellStart"/>
+      <w:r>
+        <w:t>WinForm</w:t>
+      </w:r>
+      <w:proofErr w:type="spellEnd"/>
+      <w:r>
+        <w:t xml:space="preserve"> a WPF technologií.</w:t>
+      </w:r>
+    </w:p>
+    <w:p>
+      <w:r>
+        <w:t xml:space="preserve">Protože se velice zaměřuji na WPF problematiku a znám ji více než </w:t>
+      </w:r>
+      <w:proofErr w:type="spellStart"/>
+      <w:r>
+        <w:t>WinForms</w:t>
+      </w:r>
+      <w:proofErr w:type="spellEnd"/>
+      <w:r>
+        <w:t xml:space="preserve">, tak jsem si vybral WPF. Je to prakticky nástupce </w:t>
+      </w:r>
+      <w:proofErr w:type="spellStart"/>
+      <w:r>
+        <w:t>WinForm</w:t>
+      </w:r>
+      <w:proofErr w:type="spellEnd"/>
+      <w:r>
+        <w:t xml:space="preserve"> technologie. Veškerá grafika je vektorová a hardwarově akcelerovaná.</w:t>
+      </w:r>
+    </w:p>
+    <w:p>
+      <w:r>
+        <w:t>Aby byl klient snadno modifikovatelný, využil jsem návrhového vzoru M-V-VM (Model-</w:t>
+      </w:r>
+      <w:proofErr w:type="spellStart"/>
+      <w:r>
+        <w:t>View</w:t>
+      </w:r>
+      <w:proofErr w:type="spellEnd"/>
+      <w:r>
+        <w:t>-</w:t>
+      </w:r>
+      <w:proofErr w:type="spellStart"/>
+      <w:r>
+        <w:t>ViewModel</w:t>
+      </w:r>
+      <w:proofErr w:type="spellEnd"/>
+      <w:r>
+        <w:t>), což je specifický vzor vycházející z tradičního návrhu MVC (Model-</w:t>
+      </w:r>
+      <w:proofErr w:type="spellStart"/>
+      <w:r>
+        <w:t>View</w:t>
+      </w:r>
+      <w:proofErr w:type="spellEnd"/>
+      <w:r>
+        <w:t>-</w:t>
+      </w:r>
+      <w:proofErr w:type="spellStart"/>
+      <w:r>
+        <w:t>Controller</w:t>
+      </w:r>
+      <w:proofErr w:type="spellEnd"/>
+      <w:r>
+        <w:t xml:space="preserve">) a je „na míru“ ušit přímo pro WPF technologii. </w:t>
+      </w:r>
+    </w:p>
+    <w:p>
+      <w:r>
+        <w:t xml:space="preserve">Hlavní výhoda tohoto návrhového vzoru je oddělení prezenční vrstvy od dat. </w:t>
+      </w:r>
+      <w:proofErr w:type="spellStart"/>
+      <w:r>
+        <w:t>View</w:t>
+      </w:r>
+      <w:proofErr w:type="spellEnd"/>
+      <w:r>
+        <w:t xml:space="preserve"> jako takové pouze data zobrazuje (</w:t>
+      </w:r>
+      <w:proofErr w:type="spellStart"/>
+      <w:r>
+        <w:t>binding</w:t>
+      </w:r>
+      <w:proofErr w:type="spellEnd"/>
+      <w:r>
+        <w:t>) a veškeré akce jsou prezentovány příkazy (</w:t>
+      </w:r>
+      <w:proofErr w:type="spellStart"/>
+      <w:r>
+        <w:t>commands</w:t>
+      </w:r>
+      <w:proofErr w:type="spellEnd"/>
+      <w:r>
+        <w:t>).</w:t>
+      </w:r>
+    </w:p>
+    <w:p>
+      <w:r>
+        <w:t xml:space="preserve">Lze tak snadno „zahodit“ </w:t>
+      </w:r>
+      <w:proofErr w:type="spellStart"/>
+      <w:r>
+        <w:t>View</w:t>
+      </w:r>
+      <w:proofErr w:type="spellEnd"/>
+      <w:r>
+        <w:t xml:space="preserve"> vrstvu a nahradit ji jinou, stačí pouze dodržet jmennou konvenci vlastností, které jsou zobrazovány a příkazů, které využíváme.</w:t>
+      </w:r>
+    </w:p>
+    <w:p>
+      <w:r>
+        <w:t>Aplikace obsahuje pouze dvě okna. Hlavní okno umožňuje kompletní ovládání chatu. Okénko „</w:t>
+      </w:r>
+      <w:proofErr w:type="spellStart"/>
+      <w:r>
+        <w:t>Login</w:t>
+      </w:r>
+      <w:proofErr w:type="spellEnd"/>
+      <w:r>
+        <w:t>“ pak usnadňuje konfiguraci serveru, na který se hlásíme.</w:t>
+      </w:r>
+    </w:p>
+    <w:p>
+      <w:r>
+        <w:t xml:space="preserve">Všechny tlačítka </w:t>
+      </w:r>
+      <w:proofErr w:type="gramStart"/>
+      <w:r>
+        <w:t>jsou</w:t>
+      </w:r>
+      <w:proofErr w:type="gramEnd"/>
+      <w:r>
+        <w:t xml:space="preserve"> řízeny </w:t>
+      </w:r>
+      <w:proofErr w:type="gramStart"/>
+      <w:r>
+        <w:t>tzn.</w:t>
+      </w:r>
+      <w:proofErr w:type="gramEnd"/>
+      <w:r>
+        <w:t xml:space="preserve"> </w:t>
+      </w:r>
+      <w:proofErr w:type="spellStart"/>
+      <w:r>
+        <w:t>Guard</w:t>
+      </w:r>
+      <w:proofErr w:type="spellEnd"/>
+      <w:r>
+        <w:t xml:space="preserve"> vlastnostmi, které vždy kontrolují, jestli lze daná akce provézt. Pokud nelze, bude tlačítko </w:t>
+      </w:r>
+      <w:proofErr w:type="spellStart"/>
+      <w:r>
+        <w:t>disablováno</w:t>
+      </w:r>
+      <w:proofErr w:type="spellEnd"/>
+      <w:r>
+        <w:t>.</w:t>
       </w:r>
     </w:p>
     <w:p>
@@ -2994,15 +4174,55 @@
     </w:p>
     <w:p>
       <w:r>
-        <w:t>Veškeré aplikační logika klienta je zapsaná v ShellViewModel třídě. Jednotlivé příkazy jsou implementovány pomocí akcí a ty se starají o komunikaci se serverem.</w:t>
-      </w:r>
-    </w:p>
-    <w:p>
-      <w:r>
-        <w:t xml:space="preserve">Stejně jako u serveru je i zde „vyčítací“ smyčka, která neustále čeká na socketu a přijímá zprávy. Ty odpalují událost „MessageReceived“. I klient je na této </w:t>
-      </w:r>
-      <w:r>
-        <w:t>události registrován a všechny příchozí zprávy jsou zpracovávány v metodě „OnMessageReceived“.</w:t>
+        <w:t>Veškeré aplikační logika klienta je zapsaná v </w:t>
+      </w:r>
+      <w:proofErr w:type="spellStart"/>
+      <w:r>
+        <w:t>ShellViewModel</w:t>
+      </w:r>
+      <w:proofErr w:type="spellEnd"/>
+      <w:r>
+        <w:t xml:space="preserve"> třídě. Jednotlivé příkazy jsou implementovány pomocí akcí a ty se starají o komunikaci se serverem.</w:t>
+      </w:r>
+    </w:p>
+    <w:p>
+      <w:r>
+        <w:t>Stejně jako u serveru je i zde „</w:t>
+      </w:r>
+      <w:proofErr w:type="spellStart"/>
+      <w:r>
+        <w:t>vyčítací</w:t>
+      </w:r>
+      <w:proofErr w:type="spellEnd"/>
+      <w:r>
+        <w:t xml:space="preserve">“ smyčka, která neustále čeká na </w:t>
+      </w:r>
+      <w:proofErr w:type="spellStart"/>
+      <w:r>
+        <w:t>socketu</w:t>
+      </w:r>
+      <w:proofErr w:type="spellEnd"/>
+      <w:r>
+        <w:t xml:space="preserve"> a přijímá zprávy. Ty odpalují událost „</w:t>
+      </w:r>
+      <w:proofErr w:type="spellStart"/>
+      <w:r>
+        <w:t>MessageReceived</w:t>
+      </w:r>
+      <w:proofErr w:type="spellEnd"/>
+      <w:r>
+        <w:t xml:space="preserve">“. I klient je na této </w:t>
+      </w:r>
+      <w:r>
+        <w:t>události registrován a všechny příchozí zprávy jsou zpracovávány v metodě „</w:t>
+      </w:r>
+      <w:proofErr w:type="spellStart"/>
+      <w:r>
+        <w:t>OnMessageReceived</w:t>
+      </w:r>
+      <w:proofErr w:type="spellEnd"/>
+      <w:r>
+        <w:t>“.</w:t>
       </w:r>
     </w:p>
     <w:p>
@@ -3015,12 +4235,60 @@
     </w:p>
     <w:p>
       <w:r>
-        <w:t xml:space="preserve">Příchozí zpráva „login“ je zkontrolována, jestli jde o přihlášení nového uživatele nebo sebe samotného. Pokud je to nový uživatel, tak je tělo zprávy deserializováno a instance objektu „LoggedUser“ je přidaná do kolekce přihlášených uživatelů. </w:t>
-      </w:r>
-    </w:p>
-    <w:p>
-      <w:r>
-        <w:t>Pokud jde o naše prvotní přihlášení, tak deserializovaná instance je uložena do vlastnosti CurrentUser odkud si klient čte např. nickname a server je požádán a kompletní seznam uživatelů příkazem USERS.</w:t>
+        <w:t>Příchozí zpráva „</w:t>
+      </w:r>
+      <w:proofErr w:type="spellStart"/>
+      <w:r>
+        <w:t>login</w:t>
+      </w:r>
+      <w:proofErr w:type="spellEnd"/>
+      <w:r>
+        <w:t xml:space="preserve">“ je zkontrolována, jestli jde o přihlášení nového uživatele nebo sebe samotného. Pokud je to nový uživatel, tak je tělo zprávy </w:t>
+      </w:r>
+      <w:proofErr w:type="spellStart"/>
+      <w:r>
+        <w:t>deserializováno</w:t>
+      </w:r>
+      <w:proofErr w:type="spellEnd"/>
+      <w:r>
+        <w:t xml:space="preserve"> a instance objektu „</w:t>
+      </w:r>
+      <w:proofErr w:type="spellStart"/>
+      <w:r>
+        <w:t>LoggedUser</w:t>
+      </w:r>
+      <w:proofErr w:type="spellEnd"/>
+      <w:r>
+        <w:t xml:space="preserve">“ je přidaná do kolekce přihlášených uživatelů. </w:t>
+      </w:r>
+    </w:p>
+    <w:p>
+      <w:r>
+        <w:t xml:space="preserve">Pokud jde o naše prvotní přihlášení, tak </w:t>
+      </w:r>
+      <w:proofErr w:type="spellStart"/>
+      <w:r>
+        <w:t>deserializovaná</w:t>
+      </w:r>
+      <w:proofErr w:type="spellEnd"/>
+      <w:r>
+        <w:t xml:space="preserve"> instance je uložena do vlastnosti </w:t>
+      </w:r>
+      <w:proofErr w:type="spellStart"/>
+      <w:r>
+        <w:t>CurrentUser</w:t>
+      </w:r>
+      <w:proofErr w:type="spellEnd"/>
+      <w:r>
+        <w:t xml:space="preserve"> odkud si klient čte např. </w:t>
+      </w:r>
+      <w:proofErr w:type="spellStart"/>
+      <w:r>
+        <w:t>nickname</w:t>
+      </w:r>
+      <w:proofErr w:type="spellEnd"/>
+      <w:r>
+        <w:t xml:space="preserve"> a server je požádán a kompletní seznam uživatelů příkazem USERS.</w:t>
       </w:r>
     </w:p>
     <w:p>
@@ -3032,8 +4300,21 @@
       </w:r>
     </w:p>
     <w:p>
-      <w:r>
-        <w:t>Deserializovaný objekt „LoggedUser“ je odstraněn z kolekce přihlášených uživatelů.</w:t>
+      <w:proofErr w:type="spellStart"/>
+      <w:r>
+        <w:t>Deserializovaný</w:t>
+      </w:r>
+      <w:proofErr w:type="spellEnd"/>
+      <w:r>
+        <w:t xml:space="preserve"> objekt „</w:t>
+      </w:r>
+      <w:proofErr w:type="spellStart"/>
+      <w:r>
+        <w:t>LoggedUser</w:t>
+      </w:r>
+      <w:proofErr w:type="spellEnd"/>
+      <w:r>
+        <w:t>“ je odstraněn z kolekce přihlášených uživatelů.</w:t>
       </w:r>
     </w:p>
     <w:p>
@@ -3073,7 +4354,15 @@
     </w:p>
     <w:p>
       <w:r>
-        <w:t>Tělo přijaté zprávy je deserializováno, čímž získáme kolekci přihlášených uživatelů. Touto kolekcí přepíšeme naší stávající kolekci.</w:t>
+        <w:t xml:space="preserve">Tělo přijaté zprávy je </w:t>
+      </w:r>
+      <w:proofErr w:type="spellStart"/>
+      <w:r>
+        <w:t>deserializováno</w:t>
+      </w:r>
+      <w:proofErr w:type="spellEnd"/>
+      <w:r>
+        <w:t>, čímž získáme kolekci přihlášených uživatelů. Touto kolekcí přepíšeme naší stávající kolekci.</w:t>
       </w:r>
     </w:p>
     <w:p>
@@ -3104,7 +4393,23 @@
     </w:p>
     <w:p>
       <w:r>
-        <w:t>Pokud jde o uživatelskou zprávu, je uživatel informován o výsledku pomocí přidané zprávy do kolekce „Message“. Pokud jde o kontrolu odezvy vůči serveru, tak je tato zpráva uložena do vlastnosti CheckMessage a zobrazena ve status panelu.</w:t>
+        <w:t>Pokud jde o uživatelskou zprávu, je uživatel informován o výsledku pomocí přidané zprávy do kolekce „</w:t>
+      </w:r>
+      <w:proofErr w:type="spellStart"/>
+      <w:r>
+        <w:t>Message</w:t>
+      </w:r>
+      <w:proofErr w:type="spellEnd"/>
+      <w:r>
+        <w:t xml:space="preserve">“. Pokud jde o kontrolu odezvy vůči serveru, tak je tato zpráva uložena do vlastnosti </w:t>
+      </w:r>
+      <w:proofErr w:type="spellStart"/>
+      <w:r>
+        <w:t>CheckMessage</w:t>
+      </w:r>
+      <w:proofErr w:type="spellEnd"/>
+      <w:r>
+        <w:t xml:space="preserve"> a zobrazena ve status panelu.</w:t>
       </w:r>
     </w:p>
     <w:p>
@@ -3116,23 +4421,44 @@
       <w:pPr>
         <w:pStyle w:val="Nadpis2"/>
       </w:pPr>
-      <w:bookmarkStart w:id="8" w:name="_Toc328583814"/>
+      <w:bookmarkStart w:id="7" w:name="_Toc356196141"/>
       <w:r>
         <w:t>Uživatelská dokumentace</w:t>
       </w:r>
-      <w:bookmarkEnd w:id="8"/>
+      <w:bookmarkEnd w:id="7"/>
     </w:p>
     <w:p>
       <w:pPr>
         <w:pStyle w:val="Nadpis4"/>
       </w:pPr>
-      <w:r>
-        <w:t>Build aplikace</w:t>
-      </w:r>
-    </w:p>
-    <w:p>
-      <w:r>
-        <w:t xml:space="preserve">Pro build aplikace je nutné mít nainstalované Visual Studio 2010 nebo 2012. </w:t>
+      <w:proofErr w:type="spellStart"/>
+      <w:r>
+        <w:t>Build</w:t>
+      </w:r>
+      <w:proofErr w:type="spellEnd"/>
+      <w:r>
+        <w:t xml:space="preserve"> aplikace</w:t>
+      </w:r>
+    </w:p>
+    <w:p>
+      <w:r>
+        <w:t xml:space="preserve">Pro </w:t>
+      </w:r>
+      <w:proofErr w:type="spellStart"/>
+      <w:r>
+        <w:t>build</w:t>
+      </w:r>
+      <w:proofErr w:type="spellEnd"/>
+      <w:r>
+        <w:t xml:space="preserve"> aplikace je nutné mít nainstalované </w:t>
+      </w:r>
+      <w:proofErr w:type="spellStart"/>
+      <w:r>
+        <w:t>Visual</w:t>
+      </w:r>
+      <w:proofErr w:type="spellEnd"/>
+      <w:r>
+        <w:t xml:space="preserve"> Studio 2010 nebo 2012. </w:t>
       </w:r>
     </w:p>
     <w:p>
@@ -3144,7 +4470,15 @@
         </w:numPr>
       </w:pPr>
       <w:r>
-        <w:t xml:space="preserve">Otevřeme solution </w:t>
+        <w:t xml:space="preserve">Otevřeme </w:t>
+      </w:r>
+      <w:proofErr w:type="spellStart"/>
+      <w:r>
+        <w:t>solution</w:t>
+      </w:r>
+      <w:proofErr w:type="spellEnd"/>
+      <w:r>
+        <w:t xml:space="preserve"> </w:t>
       </w:r>
       <w:r>
         <w:rPr>
@@ -3183,7 +4517,23 @@
         </w:numPr>
       </w:pPr>
       <w:r>
-        <w:t xml:space="preserve">Přepneme build mód na „Release“ </w:t>
+        <w:t xml:space="preserve">Přepneme </w:t>
+      </w:r>
+      <w:proofErr w:type="spellStart"/>
+      <w:r>
+        <w:t>build</w:t>
+      </w:r>
+      <w:proofErr w:type="spellEnd"/>
+      <w:r>
+        <w:t xml:space="preserve"> mód na „</w:t>
+      </w:r>
+      <w:proofErr w:type="spellStart"/>
+      <w:r>
+        <w:t>Release</w:t>
+      </w:r>
+      <w:proofErr w:type="spellEnd"/>
+      <w:r>
+        <w:t xml:space="preserve">“ </w:t>
       </w:r>
     </w:p>
     <w:p>
@@ -3195,7 +4545,31 @@
         </w:numPr>
       </w:pPr>
       <w:r>
-        <w:t>Stiskneme „F6“ nebo v menu „Build-&gt;Build Solution“</w:t>
+        <w:t>Stiskneme „F6“ nebo v menu „</w:t>
+      </w:r>
+      <w:proofErr w:type="spellStart"/>
+      <w:r>
+        <w:t>Build</w:t>
+      </w:r>
+      <w:proofErr w:type="spellEnd"/>
+      <w:r>
+        <w:t>-&gt;</w:t>
+      </w:r>
+      <w:proofErr w:type="spellStart"/>
+      <w:r>
+        <w:t>Build</w:t>
+      </w:r>
+      <w:proofErr w:type="spellEnd"/>
+      <w:r>
+        <w:t xml:space="preserve"> </w:t>
+      </w:r>
+      <w:proofErr w:type="spellStart"/>
+      <w:r>
+        <w:t>Solution</w:t>
+      </w:r>
+      <w:proofErr w:type="spellEnd"/>
+      <w:r>
+        <w:t>“</w:t>
       </w:r>
     </w:p>
     <w:p>
@@ -3207,7 +4581,15 @@
         </w:numPr>
       </w:pPr>
       <w:r>
-        <w:t>V kořenovém adresáři projektu nalezeme složku „Bin“ a v ní složku „Release“</w:t>
+        <w:t>V kořenovém adresáři projektu nalezeme složku „Bin“ a v ní složku „</w:t>
+      </w:r>
+      <w:proofErr w:type="spellStart"/>
+      <w:r>
+        <w:t>Release</w:t>
+      </w:r>
+      <w:proofErr w:type="spellEnd"/>
+      <w:r>
+        <w:t>“</w:t>
       </w:r>
     </w:p>
     <w:p>
@@ -3219,7 +4601,23 @@
         </w:numPr>
       </w:pPr>
       <w:r>
-        <w:t>„ComplexChatClientExample\Bin\Release“ pro klienta</w:t>
+        <w:t>„</w:t>
+      </w:r>
+      <w:proofErr w:type="spellStart"/>
+      <w:r>
+        <w:t>ComplexChatClientExample</w:t>
+      </w:r>
+      <w:proofErr w:type="spellEnd"/>
+      <w:r>
+        <w:t>\Bin\</w:t>
+      </w:r>
+      <w:proofErr w:type="spellStart"/>
+      <w:r>
+        <w:t>Release</w:t>
+      </w:r>
+      <w:proofErr w:type="spellEnd"/>
+      <w:r>
+        <w:t>“ pro klienta</w:t>
       </w:r>
     </w:p>
     <w:p>
@@ -3231,7 +4629,23 @@
         </w:numPr>
       </w:pPr>
       <w:r>
-        <w:t>„ComplexChatServerExample\Bin\Release“ pro server</w:t>
+        <w:t>„</w:t>
+      </w:r>
+      <w:proofErr w:type="spellStart"/>
+      <w:r>
+        <w:t>ComplexChatServerExample</w:t>
+      </w:r>
+      <w:proofErr w:type="spellEnd"/>
+      <w:r>
+        <w:t>\Bin\</w:t>
+      </w:r>
+      <w:proofErr w:type="spellStart"/>
+      <w:r>
+        <w:t>Release</w:t>
+      </w:r>
+      <w:proofErr w:type="spellEnd"/>
+      <w:r>
+        <w:t>“ pro server</w:t>
       </w:r>
     </w:p>
     <w:p>
@@ -3244,8 +4658,13 @@
         <w:pStyle w:val="Nadpis4"/>
       </w:pPr>
       <w:r>
-        <w:t>Požadavky na spustění</w:t>
-      </w:r>
+        <w:t xml:space="preserve">Požadavky na </w:t>
+      </w:r>
+      <w:proofErr w:type="spellStart"/>
+      <w:r>
+        <w:t>spustění</w:t>
+      </w:r>
+      <w:proofErr w:type="spellEnd"/>
     </w:p>
     <w:p>
       <w:r>
@@ -3286,11 +4705,13 @@
       <w:pPr>
         <w:pStyle w:val="Nadpis3"/>
       </w:pPr>
-      <w:bookmarkStart w:id="9" w:name="_Toc328583816"/>
+      <w:bookmarkStart w:id="8" w:name="_Toc356196142"/>
+      <w:proofErr w:type="spellStart"/>
       <w:r>
         <w:t>ChatServer</w:t>
       </w:r>
-      <w:bookmarkEnd w:id="9"/>
+      <w:bookmarkEnd w:id="8"/>
+      <w:proofErr w:type="spellEnd"/>
     </w:p>
     <w:p>
       <w:pPr>
@@ -3299,7 +4720,15 @@
         </w:rPr>
       </w:pPr>
       <w:r>
-        <w:t>Chat zapneme pomocí exe souboru „</w:t>
+        <w:t xml:space="preserve">Chat zapneme pomocí </w:t>
+      </w:r>
+      <w:proofErr w:type="spellStart"/>
+      <w:r>
+        <w:t>exe</w:t>
+      </w:r>
+      <w:proofErr w:type="spellEnd"/>
+      <w:r>
+        <w:t xml:space="preserve"> souboru „</w:t>
       </w:r>
       <w:r>
         <w:rPr>
@@ -3377,12 +4806,34 @@
         <w:rPr>
           <w:b/>
         </w:rPr>
-        <w:t xml:space="preserve"> localhost 5000</w:t>
-      </w:r>
-    </w:p>
-    <w:p>
-      <w:r>
-        <w:t>Server se pokusí naslouchat na adrese „localhost“ a portu „5000“.</w:t>
+        <w:t xml:space="preserve"> </w:t>
+      </w:r>
+      <w:proofErr w:type="spellStart"/>
+      <w:r>
+        <w:rPr>
+          <w:b/>
+        </w:rPr>
+        <w:t>localhost</w:t>
+      </w:r>
+      <w:proofErr w:type="spellEnd"/>
+      <w:r>
+        <w:rPr>
+          <w:b/>
+        </w:rPr>
+        <w:t xml:space="preserve"> 5000</w:t>
+      </w:r>
+    </w:p>
+    <w:p>
+      <w:r>
+        <w:t>Server se pokusí naslouchat na adrese „</w:t>
+      </w:r>
+      <w:proofErr w:type="spellStart"/>
+      <w:r>
+        <w:t>localhost</w:t>
+      </w:r>
+      <w:proofErr w:type="spellEnd"/>
+      <w:r>
+        <w:t>“ a portu „5000“.</w:t>
       </w:r>
     </w:p>
     <w:p>
@@ -3397,72 +4848,248 @@
       <w:r>
         <w:t>Chat lze konfigurovat pomocí souboru „</w:t>
       </w:r>
+      <w:proofErr w:type="spellStart"/>
       <w:r>
         <w:rPr>
           <w:b/>
         </w:rPr>
         <w:t>ComplexWpfChatServerExample.exe.config</w:t>
       </w:r>
-      <w:r>
-        <w:t>“  Kofigurační soubor vypadá takto.</w:t>
-      </w:r>
-    </w:p>
-    <w:p>
-      <w:r>
-        <w:t>&lt;?xml version="1.0"?&gt;</w:t>
-      </w:r>
-    </w:p>
-    <w:p>
-      <w:r>
-        <w:t>&lt;configuration&gt;</w:t>
-      </w:r>
-    </w:p>
-    <w:p>
-      <w:r>
-        <w:t xml:space="preserve">  &lt;appSettings&gt;</w:t>
-      </w:r>
-    </w:p>
-    <w:p>
-      <w:r>
-        <w:t xml:space="preserve">    &lt;add key="ServerAddress" value="localhost"/&gt;</w:t>
-      </w:r>
-    </w:p>
-    <w:p>
-      <w:r>
-        <w:t xml:space="preserve">    &lt;add key="ServerPort" value="5000"/&gt;</w:t>
-      </w:r>
-    </w:p>
-    <w:p>
-      <w:r>
-        <w:t xml:space="preserve">  &lt;/appSettings&gt;</w:t>
-      </w:r>
-    </w:p>
-    <w:p>
-      <w:r>
-        <w:t>&lt;startup&gt;&lt;supportedRuntime version="v2.0.50727"/&gt;&lt;/startup&gt;&lt;/configuration&gt;</w:t>
+      <w:proofErr w:type="spellEnd"/>
+      <w:r>
+        <w:t xml:space="preserve">“  </w:t>
+      </w:r>
+      <w:proofErr w:type="spellStart"/>
+      <w:r>
+        <w:t>Kofigurační</w:t>
+      </w:r>
+      <w:proofErr w:type="spellEnd"/>
+      <w:r>
+        <w:t xml:space="preserve"> soubor vypadá takto.</w:t>
+      </w:r>
+    </w:p>
+    <w:p>
+      <w:proofErr w:type="gramStart"/>
+      <w:r>
+        <w:t>&lt;?</w:t>
+      </w:r>
+      <w:proofErr w:type="spellStart"/>
+      <w:r>
+        <w:t>xml</w:t>
+      </w:r>
+      <w:proofErr w:type="spellEnd"/>
+      <w:proofErr w:type="gramEnd"/>
+      <w:r>
+        <w:t xml:space="preserve"> </w:t>
+      </w:r>
+      <w:proofErr w:type="spellStart"/>
+      <w:r>
+        <w:t>version</w:t>
+      </w:r>
+      <w:proofErr w:type="spellEnd"/>
+      <w:r>
+        <w:t>="1.0"?&gt;</w:t>
+      </w:r>
+    </w:p>
+    <w:p>
+      <w:r>
+        <w:t>&lt;</w:t>
+      </w:r>
+      <w:proofErr w:type="spellStart"/>
+      <w:r>
+        <w:t>configuration</w:t>
+      </w:r>
+      <w:proofErr w:type="spellEnd"/>
+      <w:r>
+        <w:t>&gt;</w:t>
+      </w:r>
+    </w:p>
+    <w:p>
+      <w:r>
+        <w:t xml:space="preserve">  &lt;</w:t>
+      </w:r>
+      <w:proofErr w:type="spellStart"/>
+      <w:r>
+        <w:t>appSettings</w:t>
+      </w:r>
+      <w:proofErr w:type="spellEnd"/>
+      <w:r>
+        <w:t>&gt;</w:t>
+      </w:r>
+    </w:p>
+    <w:p>
+      <w:r>
+        <w:t xml:space="preserve">    &lt;</w:t>
+      </w:r>
+      <w:proofErr w:type="spellStart"/>
+      <w:r>
+        <w:t>add</w:t>
+      </w:r>
+      <w:proofErr w:type="spellEnd"/>
+      <w:r>
+        <w:t xml:space="preserve"> </w:t>
+      </w:r>
+      <w:proofErr w:type="spellStart"/>
+      <w:r>
+        <w:t>key</w:t>
+      </w:r>
+      <w:proofErr w:type="spellEnd"/>
+      <w:r>
+        <w:t>="</w:t>
+      </w:r>
+      <w:proofErr w:type="spellStart"/>
+      <w:r>
+        <w:t>ServerAddress</w:t>
+      </w:r>
+      <w:proofErr w:type="spellEnd"/>
+      <w:r>
+        <w:t xml:space="preserve">" </w:t>
+      </w:r>
+      <w:proofErr w:type="spellStart"/>
+      <w:r>
+        <w:t>value</w:t>
+      </w:r>
+      <w:proofErr w:type="spellEnd"/>
+      <w:r>
+        <w:t>="</w:t>
+      </w:r>
+      <w:proofErr w:type="spellStart"/>
+      <w:r>
+        <w:t>localhost</w:t>
+      </w:r>
+      <w:proofErr w:type="spellEnd"/>
+      <w:r>
+        <w:t>"/&gt;</w:t>
+      </w:r>
+    </w:p>
+    <w:p>
+      <w:r>
+        <w:t xml:space="preserve">    &lt;</w:t>
+      </w:r>
+      <w:proofErr w:type="spellStart"/>
+      <w:r>
+        <w:t>add</w:t>
+      </w:r>
+      <w:proofErr w:type="spellEnd"/>
+      <w:r>
+        <w:t xml:space="preserve"> </w:t>
+      </w:r>
+      <w:proofErr w:type="spellStart"/>
+      <w:r>
+        <w:t>key</w:t>
+      </w:r>
+      <w:proofErr w:type="spellEnd"/>
+      <w:r>
+        <w:t>="</w:t>
+      </w:r>
+      <w:proofErr w:type="spellStart"/>
+      <w:r>
+        <w:t>ServerPort</w:t>
+      </w:r>
+      <w:proofErr w:type="spellEnd"/>
+      <w:r>
+        <w:t xml:space="preserve">" </w:t>
+      </w:r>
+      <w:proofErr w:type="spellStart"/>
+      <w:r>
+        <w:t>value</w:t>
+      </w:r>
+      <w:proofErr w:type="spellEnd"/>
+      <w:r>
+        <w:t>="5000"/&gt;</w:t>
+      </w:r>
+    </w:p>
+    <w:p>
+      <w:r>
+        <w:t xml:space="preserve">  &lt;/</w:t>
+      </w:r>
+      <w:proofErr w:type="spellStart"/>
+      <w:r>
+        <w:t>appSettings</w:t>
+      </w:r>
+      <w:proofErr w:type="spellEnd"/>
+      <w:r>
+        <w:t>&gt;</w:t>
+      </w:r>
+    </w:p>
+    <w:p>
+      <w:r>
+        <w:t>&lt;</w:t>
+      </w:r>
+      <w:proofErr w:type="spellStart"/>
+      <w:r>
+        <w:t>startup</w:t>
+      </w:r>
+      <w:proofErr w:type="spellEnd"/>
+      <w:r>
+        <w:t>&gt;&lt;</w:t>
+      </w:r>
+      <w:proofErr w:type="spellStart"/>
+      <w:r>
+        <w:t>supportedRuntime</w:t>
+      </w:r>
+      <w:proofErr w:type="spellEnd"/>
+      <w:r>
+        <w:t xml:space="preserve"> </w:t>
+      </w:r>
+      <w:proofErr w:type="spellStart"/>
+      <w:r>
+        <w:t>version</w:t>
+      </w:r>
+      <w:proofErr w:type="spellEnd"/>
+      <w:r>
+        <w:t>="v2.0.50727"/&gt;&lt;/</w:t>
+      </w:r>
+      <w:proofErr w:type="spellStart"/>
+      <w:r>
+        <w:t>startup</w:t>
+      </w:r>
+      <w:proofErr w:type="spellEnd"/>
+      <w:r>
+        <w:t>&gt;&lt;/</w:t>
+      </w:r>
+      <w:proofErr w:type="spellStart"/>
+      <w:r>
+        <w:t>configuration</w:t>
+      </w:r>
+      <w:proofErr w:type="spellEnd"/>
+      <w:r>
+        <w:t>&gt;</w:t>
       </w:r>
     </w:p>
     <w:p>
       <w:r>
         <w:t>Zde můžeme upravit klíče „</w:t>
       </w:r>
+      <w:proofErr w:type="spellStart"/>
       <w:r>
         <w:rPr>
           <w:b/>
         </w:rPr>
         <w:t>ServerAddress</w:t>
       </w:r>
+      <w:proofErr w:type="spellEnd"/>
       <w:r>
         <w:t>“ a „</w:t>
       </w:r>
+      <w:proofErr w:type="spellStart"/>
       <w:r>
         <w:rPr>
           <w:b/>
         </w:rPr>
         <w:t>ServerPort</w:t>
       </w:r>
-      <w:r>
-        <w:t>“ a aplikaci následně spustit pomocí poklepání na exe soubor.</w:t>
+      <w:proofErr w:type="spellEnd"/>
+      <w:r>
+        <w:t xml:space="preserve">“ a aplikaci následně spustit pomocí poklepání na </w:t>
+      </w:r>
+      <w:proofErr w:type="spellStart"/>
+      <w:r>
+        <w:t>exe</w:t>
+      </w:r>
+      <w:proofErr w:type="spellEnd"/>
+      <w:r>
+        <w:t xml:space="preserve"> soubor.</w:t>
       </w:r>
     </w:p>
     <w:p>
@@ -3474,7 +5101,6 @@
           <w:color w:val="4F81BD" w:themeColor="accent1"/>
         </w:rPr>
       </w:pPr>
-      <w:bookmarkStart w:id="10" w:name="_Toc328583815"/>
       <w:r>
         <w:br w:type="page"/>
       </w:r>
@@ -3483,11 +5109,14 @@
       <w:pPr>
         <w:pStyle w:val="Nadpis3"/>
       </w:pPr>
+      <w:bookmarkStart w:id="9" w:name="_Toc356196143"/>
+      <w:proofErr w:type="spellStart"/>
       <w:r>
         <w:lastRenderedPageBreak/>
         <w:t>ChatKlient</w:t>
       </w:r>
-      <w:bookmarkEnd w:id="10"/>
+      <w:bookmarkEnd w:id="9"/>
+      <w:proofErr w:type="spellEnd"/>
     </w:p>
     <w:p>
       <w:r>
@@ -3565,7 +5194,15 @@
     </w:p>
     <w:p>
       <w:r>
-        <w:t>V aplikaci klikneme na tlačítko „Connect“.</w:t>
+        <w:t>V aplikaci klikneme na tlačítko „</w:t>
+      </w:r>
+      <w:proofErr w:type="spellStart"/>
+      <w:r>
+        <w:t>Connect</w:t>
+      </w:r>
+      <w:proofErr w:type="spellEnd"/>
+      <w:r>
+        <w:t>“.</w:t>
       </w:r>
     </w:p>
     <w:p>
@@ -3646,7 +5283,15 @@
         </w:numPr>
       </w:pPr>
       <w:r>
-        <w:t>Do políčka „Port serveru“ napíšešeme port serveru.</w:t>
+        <w:t xml:space="preserve">Do políčka „Port serveru“ </w:t>
+      </w:r>
+      <w:proofErr w:type="spellStart"/>
+      <w:r>
+        <w:t>napíšešeme</w:t>
+      </w:r>
+      <w:proofErr w:type="spellEnd"/>
+      <w:r>
+        <w:t xml:space="preserve"> port serveru.</w:t>
       </w:r>
     </w:p>
     <w:p>
@@ -3658,7 +5303,15 @@
         </w:numPr>
       </w:pPr>
       <w:r>
-        <w:t>Do políčka „Přezdívka“ napíšešm svojí přezdívku.</w:t>
+        <w:t xml:space="preserve">Do políčka „Přezdívka“ </w:t>
+      </w:r>
+      <w:proofErr w:type="spellStart"/>
+      <w:r>
+        <w:t>napíšešm</w:t>
+      </w:r>
+      <w:proofErr w:type="spellEnd"/>
+      <w:r>
+        <w:t xml:space="preserve"> svojí přezdívku.</w:t>
       </w:r>
     </w:p>
     <w:p>
@@ -3744,9 +5397,11 @@
       <w:pPr>
         <w:pStyle w:val="Nadpis4"/>
       </w:pPr>
+      <w:proofErr w:type="spellStart"/>
       <w:r>
         <w:t>Disconnect</w:t>
       </w:r>
+      <w:proofErr w:type="spellEnd"/>
     </w:p>
     <w:p>
       <w:r>
@@ -3775,18 +5430,97 @@
       <w:pPr>
         <w:pStyle w:val="Nadpis4"/>
       </w:pPr>
+      <w:proofErr w:type="spellStart"/>
       <w:r>
         <w:t>Refresh</w:t>
       </w:r>
+      <w:proofErr w:type="spellEnd"/>
     </w:p>
     <w:p>
       <w:r>
         <w:t>Pomocí tohoto tlačítka aktualizujeme seznam všech uživatelů po pravé straně klienta.</w:t>
       </w:r>
     </w:p>
+    <w:p>
+      <w:r>
+        <w:br w:type="page"/>
+      </w:r>
+    </w:p>
+    <w:p>
+      <w:pPr>
+        <w:pStyle w:val="Nadpis2"/>
+      </w:pPr>
+      <w:bookmarkStart w:id="10" w:name="_Toc356196144"/>
+      <w:r>
+        <w:lastRenderedPageBreak/>
+        <w:t>Závěr</w:t>
+      </w:r>
+      <w:bookmarkEnd w:id="10"/>
+    </w:p>
+    <w:p>
+      <w:r>
+        <w:t>Tato aplikace je víceméně prototyp. Cílem bylo vyzkoušet si naprogramovat účelnou a oddělenou knihovnu, která bude zjednodušovat komunikaci přes síť.</w:t>
+      </w:r>
+    </w:p>
+    <w:p>
+      <w:r>
+        <w:t>Samotný grafický chat je pouhá nadstavba nad touto knihovnou.</w:t>
+      </w:r>
+    </w:p>
+    <w:p>
+      <w:r>
+        <w:t xml:space="preserve">Veškeré zdrojové kódy jsou uvolněny na </w:t>
+      </w:r>
+      <w:proofErr w:type="spellStart"/>
+      <w:r>
+        <w:t>google</w:t>
+      </w:r>
+      <w:proofErr w:type="spellEnd"/>
+      <w:r>
+        <w:t xml:space="preserve"> </w:t>
+      </w:r>
+      <w:proofErr w:type="spellStart"/>
+      <w:r>
+        <w:t>code</w:t>
+      </w:r>
+      <w:proofErr w:type="spellEnd"/>
+      <w:r>
+        <w:t xml:space="preserve"> portálu, takže je může kdokoliv použít.</w:t>
+      </w:r>
+    </w:p>
+    <w:p>
+      <w:pPr>
+        <w:pStyle w:val="Nadpis2"/>
+      </w:pPr>
+      <w:bookmarkStart w:id="11" w:name="_Toc356196145"/>
+      <w:bookmarkStart w:id="12" w:name="_GoBack"/>
+      <w:bookmarkEnd w:id="12"/>
+      <w:r>
+        <w:t>Odkazy</w:t>
+      </w:r>
+      <w:bookmarkEnd w:id="11"/>
+    </w:p>
+    <w:p>
+      <w:pPr>
+        <w:pStyle w:val="Odstavecseseznamem"/>
+        <w:numPr>
+          <w:ilvl w:val="0"/>
+          <w:numId w:val="10"/>
+        </w:numPr>
+      </w:pPr>
+      <w:hyperlink r:id="rId15" w:history="1">
+        <w:r>
+          <w:rPr>
+            <w:rStyle w:val="Hypertextovodkaz"/>
+          </w:rPr>
+          <w:t>http://code.google.com/p/palo-chat/</w:t>
+        </w:r>
+      </w:hyperlink>
+    </w:p>
+    <w:p/>
     <w:sectPr>
-      <w:headerReference w:type="default" r:id="rId15"/>
-      <w:footerReference w:type="default" r:id="rId16"/>
+      <w:headerReference w:type="default" r:id="rId16"/>
+      <w:footerReference w:type="default" r:id="rId17"/>
       <w:pgSz w:w="11906" w:h="16838"/>
       <w:pgMar w:top="1417" w:right="1417" w:bottom="1417" w:left="1417" w:header="708" w:footer="708" w:gutter="0"/>
       <w:pgNumType w:start="0"/>
@@ -3853,7 +5587,7 @@
           <w:rPr>
             <w:noProof/>
           </w:rPr>
-          <w:t>1</w:t>
+          <w:t>11</w:t>
         </w:r>
         <w:r>
           <w:fldChar w:fldCharType="end"/>
@@ -4011,6 +5745,92 @@
     </w:lvl>
   </w:abstractNum>
   <w:abstractNum w:abstractNumId="1">
+    <w:nsid w:val="10F133F0"/>
+    <w:multiLevelType w:val="hybridMultilevel"/>
+    <w:tmpl w:val="9D5A0032"/>
+    <w:lvl w:ilvl="0" w:tplc="0405000F">
+      <w:start w:val="1"/>
+      <w:numFmt w:val="decimal"/>
+      <w:lvlText w:val="%1."/>
+      <w:lvlJc w:val="left"/>
+      <w:pPr>
+        <w:ind w:left="720" w:hanging="360"/>
+      </w:pPr>
+    </w:lvl>
+    <w:lvl w:ilvl="1" w:tplc="04050019" w:tentative="1">
+      <w:start w:val="1"/>
+      <w:numFmt w:val="lowerLetter"/>
+      <w:lvlText w:val="%2."/>
+      <w:lvlJc w:val="left"/>
+      <w:pPr>
+        <w:ind w:left="1440" w:hanging="360"/>
+      </w:pPr>
+    </w:lvl>
+    <w:lvl w:ilvl="2" w:tplc="0405001B" w:tentative="1">
+      <w:start w:val="1"/>
+      <w:numFmt w:val="lowerRoman"/>
+      <w:lvlText w:val="%3."/>
+      <w:lvlJc w:val="right"/>
+      <w:pPr>
+        <w:ind w:left="2160" w:hanging="180"/>
+      </w:pPr>
+    </w:lvl>
+    <w:lvl w:ilvl="3" w:tplc="0405000F" w:tentative="1">
+      <w:start w:val="1"/>
+      <w:numFmt w:val="decimal"/>
+      <w:lvlText w:val="%4."/>
+      <w:lvlJc w:val="left"/>
+      <w:pPr>
+        <w:ind w:left="2880" w:hanging="360"/>
+      </w:pPr>
+    </w:lvl>
+    <w:lvl w:ilvl="4" w:tplc="04050019" w:tentative="1">
+      <w:start w:val="1"/>
+      <w:numFmt w:val="lowerLetter"/>
+      <w:lvlText w:val="%5."/>
+      <w:lvlJc w:val="left"/>
+      <w:pPr>
+        <w:ind w:left="3600" w:hanging="360"/>
+      </w:pPr>
+    </w:lvl>
+    <w:lvl w:ilvl="5" w:tplc="0405001B" w:tentative="1">
+      <w:start w:val="1"/>
+      <w:numFmt w:val="lowerRoman"/>
+      <w:lvlText w:val="%6."/>
+      <w:lvlJc w:val="right"/>
+      <w:pPr>
+        <w:ind w:left="4320" w:hanging="180"/>
+      </w:pPr>
+    </w:lvl>
+    <w:lvl w:ilvl="6" w:tplc="0405000F" w:tentative="1">
+      <w:start w:val="1"/>
+      <w:numFmt w:val="decimal"/>
+      <w:lvlText w:val="%7."/>
+      <w:lvlJc w:val="left"/>
+      <w:pPr>
+        <w:ind w:left="5040" w:hanging="360"/>
+      </w:pPr>
+    </w:lvl>
+    <w:lvl w:ilvl="7" w:tplc="04050019" w:tentative="1">
+      <w:start w:val="1"/>
+      <w:numFmt w:val="lowerLetter"/>
+      <w:lvlText w:val="%8."/>
+      <w:lvlJc w:val="left"/>
+      <w:pPr>
+        <w:ind w:left="5760" w:hanging="360"/>
+      </w:pPr>
+    </w:lvl>
+    <w:lvl w:ilvl="8" w:tplc="0405001B" w:tentative="1">
+      <w:start w:val="1"/>
+      <w:numFmt w:val="lowerRoman"/>
+      <w:lvlText w:val="%9."/>
+      <w:lvlJc w:val="right"/>
+      <w:pPr>
+        <w:ind w:left="6480" w:hanging="180"/>
+      </w:pPr>
+    </w:lvl>
+  </w:abstractNum>
+  <w:abstractNum w:abstractNumId="2">
     <w:nsid w:val="1E41641D"/>
     <w:multiLevelType w:val="hybridMultilevel"/>
     <w:tmpl w:val="D5E2FA50"/>
@@ -4099,7 +5919,7 @@
       </w:pPr>
     </w:lvl>
   </w:abstractNum>
-  <w:abstractNum w:abstractNumId="2">
+  <w:abstractNum w:abstractNumId="3">
     <w:nsid w:val="1E6832DE"/>
     <w:multiLevelType w:val="hybridMultilevel"/>
     <w:tmpl w:val="549C3B92"/>
@@ -4212,7 +6032,7 @@
       </w:rPr>
     </w:lvl>
   </w:abstractNum>
-  <w:abstractNum w:abstractNumId="3">
+  <w:abstractNum w:abstractNumId="4">
     <w:nsid w:val="214E68D7"/>
     <w:multiLevelType w:val="hybridMultilevel"/>
     <w:tmpl w:val="BB28915C"/>
@@ -4325,7 +6145,7 @@
       </w:rPr>
     </w:lvl>
   </w:abstractNum>
-  <w:abstractNum w:abstractNumId="4">
+  <w:abstractNum w:abstractNumId="5">
     <w:nsid w:val="23F65183"/>
     <w:multiLevelType w:val="hybridMultilevel"/>
     <w:tmpl w:val="8AF69538"/>
@@ -4438,7 +6258,7 @@
       </w:rPr>
     </w:lvl>
   </w:abstractNum>
-  <w:abstractNum w:abstractNumId="5">
+  <w:abstractNum w:abstractNumId="6">
     <w:nsid w:val="3D1A4DB3"/>
     <w:multiLevelType w:val="hybridMultilevel"/>
     <w:tmpl w:val="FEC2EE12"/>
@@ -4551,7 +6371,7 @@
       </w:rPr>
     </w:lvl>
   </w:abstractNum>
-  <w:abstractNum w:abstractNumId="6">
+  <w:abstractNum w:abstractNumId="7">
     <w:nsid w:val="488D188D"/>
     <w:multiLevelType w:val="hybridMultilevel"/>
     <w:tmpl w:val="34E0FA24"/>
@@ -4664,7 +6484,7 @@
       </w:rPr>
     </w:lvl>
   </w:abstractNum>
-  <w:abstractNum w:abstractNumId="7">
+  <w:abstractNum w:abstractNumId="8">
     <w:nsid w:val="4C495BC6"/>
     <w:multiLevelType w:val="hybridMultilevel"/>
     <w:tmpl w:val="FAFE6F56"/>
@@ -4777,29 +6597,148 @@
       </w:rPr>
     </w:lvl>
   </w:abstractNum>
+  <w:abstractNum w:abstractNumId="9">
+    <w:nsid w:val="7D766983"/>
+    <w:multiLevelType w:val="hybridMultilevel"/>
+    <w:tmpl w:val="42307E28"/>
+    <w:lvl w:ilvl="0" w:tplc="04050001">
+      <w:start w:val="1"/>
+      <w:numFmt w:val="bullet"/>
+      <w:lvlText w:val=""/>
+      <w:lvlJc w:val="left"/>
+      <w:pPr>
+        <w:ind w:left="720" w:hanging="360"/>
+      </w:pPr>
+      <w:rPr>
+        <w:rFonts w:ascii="Symbol" w:hAnsi="Symbol" w:hint="default"/>
+      </w:rPr>
+    </w:lvl>
+    <w:lvl w:ilvl="1" w:tplc="04050003" w:tentative="1">
+      <w:start w:val="1"/>
+      <w:numFmt w:val="bullet"/>
+      <w:lvlText w:val="o"/>
+      <w:lvlJc w:val="left"/>
+      <w:pPr>
+        <w:ind w:left="1440" w:hanging="360"/>
+      </w:pPr>
+      <w:rPr>
+        <w:rFonts w:ascii="Courier New" w:hAnsi="Courier New" w:cs="Courier New" w:hint="default"/>
+      </w:rPr>
+    </w:lvl>
+    <w:lvl w:ilvl="2" w:tplc="04050005" w:tentative="1">
+      <w:start w:val="1"/>
+      <w:numFmt w:val="bullet"/>
+      <w:lvlText w:val=""/>
+      <w:lvlJc w:val="left"/>
+      <w:pPr>
+        <w:ind w:left="2160" w:hanging="360"/>
+      </w:pPr>
+      <w:rPr>
+        <w:rFonts w:ascii="Wingdings" w:hAnsi="Wingdings" w:hint="default"/>
+      </w:rPr>
+    </w:lvl>
+    <w:lvl w:ilvl="3" w:tplc="04050001" w:tentative="1">
+      <w:start w:val="1"/>
+      <w:numFmt w:val="bullet"/>
+      <w:lvlText w:val=""/>
+      <w:lvlJc w:val="left"/>
+      <w:pPr>
+        <w:ind w:left="2880" w:hanging="360"/>
+      </w:pPr>
+      <w:rPr>
+        <w:rFonts w:ascii="Symbol" w:hAnsi="Symbol" w:hint="default"/>
+      </w:rPr>
+    </w:lvl>
+    <w:lvl w:ilvl="4" w:tplc="04050003" w:tentative="1">
+      <w:start w:val="1"/>
+      <w:numFmt w:val="bullet"/>
+      <w:lvlText w:val="o"/>
+      <w:lvlJc w:val="left"/>
+      <w:pPr>
+        <w:ind w:left="3600" w:hanging="360"/>
+      </w:pPr>
+      <w:rPr>
+        <w:rFonts w:ascii="Courier New" w:hAnsi="Courier New" w:cs="Courier New" w:hint="default"/>
+      </w:rPr>
+    </w:lvl>
+    <w:lvl w:ilvl="5" w:tplc="04050005" w:tentative="1">
+      <w:start w:val="1"/>
+      <w:numFmt w:val="bullet"/>
+      <w:lvlText w:val=""/>
+      <w:lvlJc w:val="left"/>
+      <w:pPr>
+        <w:ind w:left="4320" w:hanging="360"/>
+      </w:pPr>
+      <w:rPr>
+        <w:rFonts w:ascii="Wingdings" w:hAnsi="Wingdings" w:hint="default"/>
+      </w:rPr>
+    </w:lvl>
+    <w:lvl w:ilvl="6" w:tplc="04050001" w:tentative="1">
+      <w:start w:val="1"/>
+      <w:numFmt w:val="bullet"/>
+      <w:lvlText w:val=""/>
+      <w:lvlJc w:val="left"/>
+      <w:pPr>
+        <w:ind w:left="5040" w:hanging="360"/>
+      </w:pPr>
+      <w:rPr>
+        <w:rFonts w:ascii="Symbol" w:hAnsi="Symbol" w:hint="default"/>
+      </w:rPr>
+    </w:lvl>
+    <w:lvl w:ilvl="7" w:tplc="04050003" w:tentative="1">
+      <w:start w:val="1"/>
+      <w:numFmt w:val="bullet"/>
+      <w:lvlText w:val="o"/>
+      <w:lvlJc w:val="left"/>
+      <w:pPr>
+        <w:ind w:left="5760" w:hanging="360"/>
+      </w:pPr>
+      <w:rPr>
+        <w:rFonts w:ascii="Courier New" w:hAnsi="Courier New" w:cs="Courier New" w:hint="default"/>
+      </w:rPr>
+    </w:lvl>
+    <w:lvl w:ilvl="8" w:tplc="04050005" w:tentative="1">
+      <w:start w:val="1"/>
+      <w:numFmt w:val="bullet"/>
+      <w:lvlText w:val=""/>
+      <w:lvlJc w:val="left"/>
+      <w:pPr>
+        <w:ind w:left="6480" w:hanging="360"/>
+      </w:pPr>
+      <w:rPr>
+        <w:rFonts w:ascii="Wingdings" w:hAnsi="Wingdings" w:hint="default"/>
+      </w:rPr>
+    </w:lvl>
+  </w:abstractNum>
   <w:num w:numId="1">
-    <w:abstractNumId w:val="5"/>
+    <w:abstractNumId w:val="6"/>
   </w:num>
   <w:num w:numId="2">
+    <w:abstractNumId w:val="8"/>
+  </w:num>
+  <w:num w:numId="3">
     <w:abstractNumId w:val="7"/>
   </w:num>
-  <w:num w:numId="3">
-    <w:abstractNumId w:val="6"/>
-  </w:num>
   <w:num w:numId="4">
-    <w:abstractNumId w:val="3"/>
+    <w:abstractNumId w:val="4"/>
   </w:num>
   <w:num w:numId="5">
     <w:abstractNumId w:val="0"/>
   </w:num>
   <w:num w:numId="6">
+    <w:abstractNumId w:val="3"/>
+  </w:num>
+  <w:num w:numId="7">
     <w:abstractNumId w:val="2"/>
   </w:num>
-  <w:num w:numId="7">
+  <w:num w:numId="8">
+    <w:abstractNumId w:val="5"/>
+  </w:num>
+  <w:num w:numId="9">
     <w:abstractNumId w:val="1"/>
   </w:num>
-  <w:num w:numId="8">
-    <w:abstractNumId w:val="4"/>
+  <w:num w:numId="10">
+    <w:abstractNumId w:val="9"/>
   </w:num>
 </w:numbering>
 </file>
@@ -5974,38 +7913,6 @@
         </w:p>
       </w:docPartBody>
     </w:docPart>
-    <w:docPart>
-      <w:docPartPr>
-        <w:name w:val="86FFFC0AC9DA4E47ADFD12A6223BFDB3"/>
-        <w:category>
-          <w:name w:val="Obecné"/>
-          <w:gallery w:val="placeholder"/>
-        </w:category>
-        <w:types>
-          <w:type w:val="bbPlcHdr"/>
-        </w:types>
-        <w:behaviors>
-          <w:behavior w:val="content"/>
-        </w:behaviors>
-        <w:guid w:val="{C6B19643-4BE6-49F1-BD4D-6C6FE5C97981}"/>
-      </w:docPartPr>
-      <w:docPartBody>
-        <w:p>
-          <w:pPr>
-            <w:pStyle w:val="86FFFC0AC9DA4E47ADFD12A6223BFDB3"/>
-          </w:pPr>
-          <w:r>
-            <w:rPr>
-              <w:rFonts w:asciiTheme="majorHAnsi" w:eastAsiaTheme="majorEastAsia" w:hAnsiTheme="majorHAnsi" w:cstheme="majorBidi"/>
-              <w:color w:val="4F81BD" w:themeColor="accent1"/>
-              <w:sz w:val="80"/>
-              <w:szCs w:val="80"/>
-            </w:rPr>
-            <w:t>[Titul dokumentu]</w:t>
-          </w:r>
-        </w:p>
-      </w:docPartBody>
-    </w:docPart>
   </w:docParts>
 </w:glossaryDocument>
 </file>
@@ -6045,7 +7952,7 @@
     <w:charset w:val="EE"/>
     <w:family w:val="swiss"/>
     <w:pitch w:val="variable"/>
-    <w:sig w:usb0="E10002FF" w:usb1="4000ACFF" w:usb2="00000009" w:usb3="00000000" w:csb0="0000019F" w:csb1="00000000"/>
+    <w:sig w:usb0="E00002FF" w:usb1="4000ACFF" w:usb2="00000001" w:usb3="00000000" w:csb0="0000019F" w:csb1="00000000"/>
   </w:font>
   <w:font w:name="Cambria">
     <w:panose1 w:val="02040503050406030204"/>
@@ -6056,11 +7963,10 @@
   </w:font>
   <w:font w:name="Tahoma">
     <w:panose1 w:val="020B0604030504040204"/>
-    <w:charset w:val="00"/>
+    <w:charset w:val="EE"/>
     <w:family w:val="swiss"/>
-    <w:notTrueType/>
     <w:pitch w:val="variable"/>
-    <w:sig w:usb0="00000003" w:usb1="00000000" w:usb2="00000000" w:usb3="00000000" w:csb0="00000001" w:csb1="00000000"/>
+    <w:sig w:usb0="E1002EFF" w:usb1="C000605B" w:usb2="00000029" w:usb3="00000000" w:csb0="000101FF" w:csb1="00000000"/>
   </w:font>
   <w:font w:name="Consolas">
     <w:panose1 w:val="020B0609020204030204"/>
@@ -6087,11 +7993,13 @@
   </w:compat>
   <w:rsids>
     <w:rsidRoot w:val="00C17118"/>
+    <w:rsid w:val="0048151B"/>
     <w:rsid w:val="00773009"/>
     <w:rsid w:val="007A147B"/>
     <w:rsid w:val="00C17118"/>
     <w:rsid w:val="00D845F6"/>
     <w:rsid w:val="00F52CC0"/>
+    <w:rsid w:val="00F87431"/>
   </w:rsids>
   <m:mathPr>
     <m:mathFont m:val="Cambria Math"/>
@@ -6849,7 +8757,7 @@
 </file>
 
 <file path=customXml/itemProps2.xml><?xml version="1.0" encoding="utf-8"?>
-<ds:datastoreItem xmlns:ds="http://schemas.openxmlformats.org/officeDocument/2006/customXml" ds:itemID="{9D113B4D-7F2C-4E4B-8559-EEFA4955CCE2}">
+<ds:datastoreItem xmlns:ds="http://schemas.openxmlformats.org/officeDocument/2006/customXml" ds:itemID="{EB759B8E-3BA0-4791-9C58-BC46428AB063}">
   <ds:schemaRefs>
     <ds:schemaRef ds:uri="http://schemas.openxmlformats.org/officeDocument/2006/bibliography"/>
   </ds:schemaRefs>

</xml_diff>